<commit_message>
Made one minor change to documentation
</commit_message>
<xml_diff>
--- a/Documentation/Shuttle.docx
+++ b/Documentation/Shuttle.docx
@@ -11074,12 +11074,7 @@
         <w:t xml:space="preserve">uttle </w:t>
       </w:r>
       <w:r>
-        <w:t xml:space="preserve">Daemon </w:t>
-      </w:r>
-      <w:bookmarkStart w:id="1" w:name="_GoBack"/>
-      <w:bookmarkEnd w:id="1"/>
-      <w:r>
-        <w:t>(WebServer Class)</w:t>
+        <w:t>Daemon (WebServer Class)</w:t>
       </w:r>
       <w:r>
         <w:t>)</w:t>
@@ -11118,7 +11113,7 @@
       <w:pPr>
         <w:pStyle w:val="Heading1"/>
       </w:pPr>
-      <w:bookmarkStart w:id="2" w:name="_Toc374805054"/>
+      <w:bookmarkStart w:id="1" w:name="_Toc374805054"/>
       <w:r>
         <w:lastRenderedPageBreak/>
         <w:t>2</w:t>
@@ -11126,33 +11121,33 @@
       <w:r>
         <w:t xml:space="preserve"> Project Plan</w:t>
       </w:r>
-      <w:bookmarkEnd w:id="2"/>
+      <w:bookmarkEnd w:id="1"/>
     </w:p>
     <w:p>
       <w:pPr>
         <w:pStyle w:val="Heading2"/>
       </w:pPr>
-      <w:bookmarkStart w:id="3" w:name="_Toc374805055"/>
+      <w:bookmarkStart w:id="2" w:name="_Toc374805055"/>
       <w:r>
         <w:t>2</w:t>
       </w:r>
       <w:r>
         <w:t>.1 Introduction</w:t>
       </w:r>
-      <w:bookmarkEnd w:id="3"/>
+      <w:bookmarkEnd w:id="2"/>
     </w:p>
     <w:p>
       <w:pPr>
         <w:pStyle w:val="Heading3"/>
       </w:pPr>
-      <w:bookmarkStart w:id="4" w:name="_Toc374805056"/>
+      <w:bookmarkStart w:id="3" w:name="_Toc374805056"/>
       <w:r>
         <w:t>2</w:t>
       </w:r>
       <w:r>
         <w:t>.1.1 Purpose</w:t>
       </w:r>
-      <w:bookmarkEnd w:id="4"/>
+      <w:bookmarkEnd w:id="3"/>
     </w:p>
     <w:p/>
     <w:p>
@@ -11164,14 +11159,14 @@
       <w:pPr>
         <w:pStyle w:val="Heading3"/>
       </w:pPr>
-      <w:bookmarkStart w:id="5" w:name="_Toc374805057"/>
+      <w:bookmarkStart w:id="4" w:name="_Toc374805057"/>
       <w:r>
         <w:t>2</w:t>
       </w:r>
       <w:r>
         <w:t>.1.2 Scope</w:t>
       </w:r>
-      <w:bookmarkEnd w:id="5"/>
+      <w:bookmarkEnd w:id="4"/>
     </w:p>
     <w:p/>
     <w:p>
@@ -11216,14 +11211,14 @@
       <w:pPr>
         <w:pStyle w:val="Heading2"/>
       </w:pPr>
-      <w:bookmarkStart w:id="6" w:name="_Toc374805058"/>
+      <w:bookmarkStart w:id="5" w:name="_Toc374805058"/>
       <w:r>
         <w:t>2</w:t>
       </w:r>
       <w:r>
         <w:t>.2 Definitions</w:t>
       </w:r>
-      <w:bookmarkEnd w:id="6"/>
+      <w:bookmarkEnd w:id="5"/>
     </w:p>
     <w:p/>
     <w:tbl>
@@ -11412,14 +11407,14 @@
       <w:pPr>
         <w:pStyle w:val="Heading2"/>
       </w:pPr>
-      <w:bookmarkStart w:id="7" w:name="_Toc374805059"/>
+      <w:bookmarkStart w:id="6" w:name="_Toc374805059"/>
       <w:r>
         <w:t>2</w:t>
       </w:r>
       <w:r>
         <w:t>.3 Skills Required</w:t>
       </w:r>
-      <w:bookmarkEnd w:id="7"/>
+      <w:bookmarkEnd w:id="6"/>
     </w:p>
     <w:p/>
     <w:p>
@@ -11462,14 +11457,14 @@
       <w:pPr>
         <w:pStyle w:val="Heading2"/>
       </w:pPr>
-      <w:bookmarkStart w:id="8" w:name="_Toc374805060"/>
+      <w:bookmarkStart w:id="7" w:name="_Toc374805060"/>
       <w:r>
         <w:t>2</w:t>
       </w:r>
       <w:r>
         <w:t>.4 Environment</w:t>
       </w:r>
-      <w:bookmarkEnd w:id="8"/>
+      <w:bookmarkEnd w:id="7"/>
     </w:p>
     <w:p/>
     <w:p>
@@ -11533,14 +11528,14 @@
           <w:tab w:val="left" w:pos="6708"/>
         </w:tabs>
       </w:pPr>
-      <w:bookmarkStart w:id="9" w:name="_Toc374805061"/>
+      <w:bookmarkStart w:id="8" w:name="_Toc374805061"/>
       <w:r>
         <w:t>2</w:t>
       </w:r>
       <w:r>
         <w:t>.5 Milestones</w:t>
       </w:r>
-      <w:bookmarkEnd w:id="9"/>
+      <w:bookmarkEnd w:id="8"/>
       <w:r>
         <w:tab/>
       </w:r>
@@ -11549,14 +11544,14 @@
       <w:pPr>
         <w:pStyle w:val="Heading3"/>
       </w:pPr>
-      <w:bookmarkStart w:id="10" w:name="_Toc374805062"/>
+      <w:bookmarkStart w:id="9" w:name="_Toc374805062"/>
       <w:r>
         <w:t>2</w:t>
       </w:r>
       <w:r>
         <w:t>.5.1 Overview and Assignments</w:t>
       </w:r>
-      <w:bookmarkEnd w:id="10"/>
+      <w:bookmarkEnd w:id="9"/>
       <w:r>
         <w:t xml:space="preserve"> </w:t>
       </w:r>
@@ -12269,7 +12264,7 @@
       <w:pPr>
         <w:pStyle w:val="Heading3"/>
       </w:pPr>
-      <w:bookmarkStart w:id="11" w:name="_Toc374805063"/>
+      <w:bookmarkStart w:id="10" w:name="_Toc374805063"/>
       <w:r>
         <w:t>2</w:t>
       </w:r>
@@ -12279,7 +12274,29 @@
       <w:r>
         <w:t>Daemon (WebServer Class)</w:t>
       </w:r>
+      <w:bookmarkEnd w:id="10"/>
+    </w:p>
+    <w:p/>
+    <w:p>
+      <w:pPr>
+        <w:rPr>
+          <w:b/>
+        </w:rPr>
+      </w:pPr>
+      <w:r>
+        <w:rPr>
+          <w:b/>
+        </w:rPr>
+        <w:t xml:space="preserve">Note: The Daemon is called WebServer in the Java </w:t>
+      </w:r>
+      <w:bookmarkStart w:id="11" w:name="_GoBack"/>
       <w:bookmarkEnd w:id="11"/>
+      <w:r>
+        <w:rPr>
+          <w:b/>
+        </w:rPr>
+        <w:t>package.</w:t>
+      </w:r>
     </w:p>
     <w:p/>
     <w:p>
@@ -12366,6 +12383,7 @@
     <w:p/>
     <w:p>
       <w:r>
+        <w:lastRenderedPageBreak/>
         <w:t xml:space="preserve">Any connections made to Shuttle should be documented with the corresponding IP address. It should also log any pages that are sent out to such IP addresses. </w:t>
       </w:r>
     </w:p>
@@ -12602,17 +12620,14 @@
     <w:p/>
     <w:p>
       <w:r>
+        <w:lastRenderedPageBreak/>
         <w:t xml:space="preserve">A small program is required to test Shuttle as a whole. This program </w:t>
       </w:r>
       <w:r>
         <w:t>shall</w:t>
       </w:r>
       <w:r>
-        <w:t xml:space="preserve"> use threading to create multiple connections and request many pages in quick </w:t>
-      </w:r>
-      <w:r>
-        <w:lastRenderedPageBreak/>
-        <w:t>succession. This will demonstrate the ability to concurrently handle connections</w:t>
+        <w:t xml:space="preserve"> use threading to create multiple connections and request many pages in quick succession. This will demonstrate the ability to concurrently handle connections</w:t>
       </w:r>
       <w:r>
         <w:t>,</w:t>
@@ -30006,7 +30021,7 @@
         <w:rStyle w:val="PageNumber"/>
         <w:noProof/>
       </w:rPr>
-      <w:t>7</w:t>
+      <w:t>12</w:t>
     </w:r>
     <w:r>
       <w:rPr>
@@ -32215,7 +32230,7 @@
 </file>
 
 <file path=customXml/itemProps1.xml><?xml version="1.0" encoding="utf-8"?>
-<ds:datastoreItem xmlns:ds="http://schemas.openxmlformats.org/officeDocument/2006/customXml" ds:itemID="{34DBF5F9-BACC-774C-AA11-4A871EE7CB93}">
+<ds:datastoreItem xmlns:ds="http://schemas.openxmlformats.org/officeDocument/2006/customXml" ds:itemID="{76B52ED1-EA6D-C349-A7D4-3684ED1F67E8}">
   <ds:schemaRefs>
     <ds:schemaRef ds:uri="http://schemas.openxmlformats.org/officeDocument/2006/bibliography"/>
   </ds:schemaRefs>

</xml_diff>

<commit_message>
Committing last change to documentation
</commit_message>
<xml_diff>
--- a/Documentation/Shuttle.docx
+++ b/Documentation/Shuttle.docx
@@ -11042,15 +11042,7 @@
     <w:p/>
     <w:p>
       <w:r>
-        <w:t xml:space="preserve">This project is </w:t>
-      </w:r>
-      <w:proofErr w:type="gramStart"/>
-      <w:r>
-        <w:t>a group</w:t>
-      </w:r>
-      <w:proofErr w:type="gramEnd"/>
-      <w:r>
-        <w:t xml:space="preserve"> collaboration for the University of Maryland University College CMSC495 course and intends to provide a real-world implementation of a real-world problem within the Computer Science profession.  For this project, </w:t>
+        <w:t xml:space="preserve">This project is a group collaboration for the University of Maryland University College CMSC495 course and intends to provide a real-world implementation of a real-world problem within the Computer Science profession.  For this project, </w:t>
       </w:r>
       <w:r>
         <w:t xml:space="preserve">the intended deliverable is a simple web server.  This server shall require concurrency and sockets to effectively and efficiently handle multiple server requests.  It is also intended that the web server be able to effectively and efficiently return files upon request. </w:t>
@@ -11098,15 +11090,7 @@
     <w:p/>
     <w:p>
       <w:r>
-        <w:t xml:space="preserve">While the group collectively determined pertinent design decisions, each person outlined as the component lead was ultimately responsible for the components design, implementation, </w:t>
-      </w:r>
-      <w:proofErr w:type="gramStart"/>
-      <w:r>
-        <w:t>integration</w:t>
-      </w:r>
-      <w:proofErr w:type="gramEnd"/>
-      <w:r>
-        <w:t xml:space="preserve"> and testing.  Several efforts throughout the project were collaborative.</w:t>
+        <w:t>While the group collectively determined pertinent design decisions, each person outlined as the component lead was ultimately responsible for the components design, implementation, integration and testing.  Several efforts throughout the project were collaborative.</w:t>
       </w:r>
     </w:p>
     <w:p>
@@ -11481,15 +11465,7 @@
         <w:t>, the U</w:t>
       </w:r>
       <w:r>
-        <w:t xml:space="preserve">nix server will likely be UMUC’s Nova.  </w:t>
-      </w:r>
-      <w:proofErr w:type="gramStart"/>
-      <w:r>
-        <w:t>Hardware and Software availability within Nova will be managed by the system administrators</w:t>
-      </w:r>
-      <w:proofErr w:type="gramEnd"/>
-      <w:r>
-        <w:t>.  Personal laptops may utilize Windows, Apple OSX, or a Unix/Linux build, with the OS system noted during development and testing documentation.</w:t>
+        <w:t>nix server will likely be UMUC’s Nova.  Hardware and Software availability within Nova will be managed by the system administrators.  Personal laptops may utilize Windows, Apple OSX, or a Unix/Linux build, with the OS system noted during development and testing documentation.</w:t>
       </w:r>
     </w:p>
     <w:p/>
@@ -11930,15 +11906,7 @@
               <w:cnfStyle w:val="000000000000" w:firstRow="0" w:lastRow="0" w:firstColumn="0" w:lastColumn="0" w:oddVBand="0" w:evenVBand="0" w:oddHBand="0" w:evenHBand="0" w:firstRowFirstColumn="0" w:firstRowLastColumn="0" w:lastRowFirstColumn="0" w:lastRowLastColumn="0"/>
             </w:pPr>
             <w:r>
-              <w:t xml:space="preserve">Documented Usability </w:t>
-            </w:r>
-            <w:proofErr w:type="gramStart"/>
-            <w:r>
-              <w:t>|  Test</w:t>
-            </w:r>
-            <w:proofErr w:type="gramEnd"/>
-            <w:r>
-              <w:t xml:space="preserve"> Site Uses</w:t>
+              <w:t>Documented Usability |  Test Site Uses</w:t>
             </w:r>
           </w:p>
         </w:tc>
@@ -12287,15 +12255,7 @@
         <w:rPr>
           <w:b/>
         </w:rPr>
-        <w:t xml:space="preserve">Note: The Daemon is called WebServer in the Java </w:t>
-      </w:r>
-      <w:bookmarkStart w:id="11" w:name="_GoBack"/>
-      <w:bookmarkEnd w:id="11"/>
-      <w:r>
-        <w:rPr>
-          <w:b/>
-        </w:rPr>
-        <w:t>package.</w:t>
+        <w:t>Note: The Daemon is called WebServer in the Java package.</w:t>
       </w:r>
     </w:p>
     <w:p/>
@@ -12362,14 +12322,14 @@
       <w:pPr>
         <w:pStyle w:val="Heading3"/>
       </w:pPr>
-      <w:bookmarkStart w:id="12" w:name="_Toc374805064"/>
+      <w:bookmarkStart w:id="11" w:name="_Toc374805064"/>
       <w:r>
         <w:t>2</w:t>
       </w:r>
       <w:r>
         <w:t>.5.3 Logger</w:t>
       </w:r>
-      <w:bookmarkEnd w:id="12"/>
+      <w:bookmarkEnd w:id="11"/>
     </w:p>
     <w:p/>
     <w:p>
@@ -12427,14 +12387,14 @@
       <w:pPr>
         <w:pStyle w:val="Heading3"/>
       </w:pPr>
-      <w:bookmarkStart w:id="13" w:name="_Toc374805065"/>
+      <w:bookmarkStart w:id="12" w:name="_Toc374805065"/>
       <w:r>
         <w:t>2</w:t>
       </w:r>
       <w:r>
         <w:t>.5.4 Cacher</w:t>
       </w:r>
-      <w:bookmarkEnd w:id="13"/>
+      <w:bookmarkEnd w:id="12"/>
       <w:r>
         <w:tab/>
       </w:r>
@@ -12491,7 +12451,7 @@
       <w:pPr>
         <w:pStyle w:val="Heading3"/>
       </w:pPr>
-      <w:bookmarkStart w:id="14" w:name="_Toc374805066"/>
+      <w:bookmarkStart w:id="13" w:name="_Toc374805066"/>
       <w:r>
         <w:t>2</w:t>
       </w:r>
@@ -12501,7 +12461,7 @@
       <w:r>
         <w:t>Handler</w:t>
       </w:r>
-      <w:bookmarkEnd w:id="14"/>
+      <w:bookmarkEnd w:id="13"/>
       <w:r>
         <w:t xml:space="preserve"> </w:t>
       </w:r>
@@ -12552,27 +12512,27 @@
       <w:pPr>
         <w:pStyle w:val="Heading2"/>
       </w:pPr>
-      <w:bookmarkStart w:id="15" w:name="_Toc374805067"/>
+      <w:bookmarkStart w:id="14" w:name="_Toc374805067"/>
       <w:r>
         <w:t>2</w:t>
       </w:r>
       <w:r>
         <w:t>.6 Testing</w:t>
       </w:r>
-      <w:bookmarkEnd w:id="15"/>
+      <w:bookmarkEnd w:id="14"/>
     </w:p>
     <w:p>
       <w:pPr>
         <w:pStyle w:val="Heading3"/>
       </w:pPr>
-      <w:bookmarkStart w:id="16" w:name="_Toc374805068"/>
+      <w:bookmarkStart w:id="15" w:name="_Toc374805068"/>
       <w:r>
         <w:t>2</w:t>
       </w:r>
       <w:r>
         <w:t>.6.1 Unit Testing</w:t>
       </w:r>
-      <w:bookmarkEnd w:id="16"/>
+      <w:bookmarkEnd w:id="15"/>
     </w:p>
     <w:p/>
     <w:p>
@@ -12608,14 +12568,14 @@
       <w:pPr>
         <w:pStyle w:val="Heading3"/>
       </w:pPr>
-      <w:bookmarkStart w:id="17" w:name="_Toc374805069"/>
+      <w:bookmarkStart w:id="16" w:name="_Toc374805069"/>
       <w:r>
         <w:t>2</w:t>
       </w:r>
       <w:r>
         <w:t>.6.2 Application Testing</w:t>
       </w:r>
-      <w:bookmarkEnd w:id="17"/>
+      <w:bookmarkEnd w:id="16"/>
     </w:p>
     <w:p/>
     <w:p>
@@ -12640,34 +12600,26 @@
       <w:pPr>
         <w:pStyle w:val="Heading3"/>
       </w:pPr>
-      <w:bookmarkStart w:id="18" w:name="_Toc374805070"/>
+      <w:bookmarkStart w:id="17" w:name="_Toc374805070"/>
       <w:r>
         <w:t>2</w:t>
       </w:r>
       <w:r>
         <w:t>.6.3 Test Site</w:t>
       </w:r>
-      <w:bookmarkEnd w:id="18"/>
-    </w:p>
-    <w:p/>
-    <w:p>
-      <w:r>
-        <w:t xml:space="preserve">To fully test Shuttle, a test web site will need to be created.  This web site shall consist of no less than 1000 synthetically generated web pages.  Page templates shall be created and utilized to automatically populate the test web site.  The data and/or information on these pages will not be of great significance. Rather, these pages will represent a large web site and help to sufficiently test the capabilities and performance of the Shuttle web server.  The java code for the test web site shall not be included in core Shuttle web </w:t>
-      </w:r>
-      <w:proofErr w:type="gramStart"/>
-      <w:r>
-        <w:t>server,</w:t>
-      </w:r>
-      <w:proofErr w:type="gramEnd"/>
-      <w:r>
-        <w:t xml:space="preserve"> however, it will be documented and saved in a repository.</w:t>
+      <w:bookmarkEnd w:id="17"/>
+    </w:p>
+    <w:p/>
+    <w:p>
+      <w:r>
+        <w:t>To fully test Shuttle, a test web site will need to be created.  This web site shall consist of no less than 1000 synthetically generated web pages.  Page templates shall be created and utilized to automatically populate the test web site.  The data and/or information on these pages will not be of great significance. Rather, these pages will represent a large web site and help to sufficiently test the capabilities and performance of the Shuttle web server.  The java code for the test web site shall not be included in core Shuttle web server, however, it will be documented and saved in a repository.</w:t>
       </w:r>
     </w:p>
     <w:p>
       <w:pPr>
         <w:pStyle w:val="Heading1"/>
       </w:pPr>
-      <w:bookmarkStart w:id="19" w:name="_Toc374805071"/>
+      <w:bookmarkStart w:id="18" w:name="_Toc374805071"/>
       <w:r>
         <w:lastRenderedPageBreak/>
         <w:t>3</w:t>
@@ -12675,33 +12627,28 @@
       <w:r>
         <w:t xml:space="preserve"> Requirements Specification</w:t>
       </w:r>
-      <w:bookmarkEnd w:id="19"/>
+      <w:bookmarkEnd w:id="18"/>
     </w:p>
     <w:p>
       <w:pPr>
         <w:pStyle w:val="Heading2"/>
       </w:pPr>
-      <w:bookmarkStart w:id="20" w:name="_Toc374805072"/>
+      <w:bookmarkStart w:id="19" w:name="_Toc374805072"/>
       <w:r>
         <w:t>3.1 Requirements Overview</w:t>
       </w:r>
-      <w:bookmarkEnd w:id="20"/>
+      <w:bookmarkEnd w:id="19"/>
     </w:p>
     <w:p/>
     <w:p>
       <w:r>
         <w:t xml:space="preserve">This section of the documentation correlates the projected Shuttle web server project plan, implementations and milestones into component requirements.  </w:t>
       </w:r>
-      <w:proofErr w:type="gramStart"/>
       <w:r>
         <w:t xml:space="preserve">These requirements shall be </w:t>
       </w:r>
       <w:r>
-        <w:t>completed by the assigned component lead, or Shuttle web server group as necessary</w:t>
-      </w:r>
-      <w:proofErr w:type="gramEnd"/>
-      <w:r>
-        <w:t>.</w:t>
+        <w:t>completed by the assigned component lead, or Shuttle web server group as necessary.</w:t>
       </w:r>
     </w:p>
     <w:p/>
@@ -12715,7 +12662,7 @@
       <w:pPr>
         <w:pStyle w:val="Heading2"/>
       </w:pPr>
-      <w:bookmarkStart w:id="21" w:name="_Toc374805073"/>
+      <w:bookmarkStart w:id="20" w:name="_Toc374805073"/>
       <w:r>
         <w:t xml:space="preserve">3.2 </w:t>
       </w:r>
@@ -12725,17 +12672,17 @@
       <w:r>
         <w:t xml:space="preserve"> Requirements</w:t>
       </w:r>
-      <w:bookmarkEnd w:id="21"/>
+      <w:bookmarkEnd w:id="20"/>
     </w:p>
     <w:p>
       <w:pPr>
         <w:pStyle w:val="Heading3"/>
       </w:pPr>
-      <w:bookmarkStart w:id="22" w:name="_Toc374805074"/>
+      <w:bookmarkStart w:id="21" w:name="_Toc374805074"/>
       <w:r>
         <w:t>3.2.1 Initialization</w:t>
       </w:r>
-      <w:bookmarkEnd w:id="22"/>
+      <w:bookmarkEnd w:id="21"/>
     </w:p>
     <w:p/>
     <w:p>
@@ -12746,15 +12693,7 @@
         <w:t>Daemon (WebServer Class)</w:t>
       </w:r>
       <w:r>
-        <w:t xml:space="preserve"> </w:t>
-      </w:r>
-      <w:proofErr w:type="gramStart"/>
-      <w:r>
-        <w:t>shall be required to be initialized</w:t>
-      </w:r>
-      <w:proofErr w:type="gramEnd"/>
-      <w:r>
-        <w:t xml:space="preserve"> from the command line on an appropriate Operating System, consistent with the specified environments.  This </w:t>
+        <w:t xml:space="preserve"> shall be required to be initialized from the command line on an appropriate Operating System, consistent with the specified environments.  This </w:t>
       </w:r>
       <w:r>
         <w:t xml:space="preserve">document recognizes this operating system in question to be Linux or Unix based. </w:t>
@@ -12787,11 +12726,11 @@
       <w:pPr>
         <w:pStyle w:val="Heading3"/>
       </w:pPr>
-      <w:bookmarkStart w:id="23" w:name="_Toc374805075"/>
+      <w:bookmarkStart w:id="22" w:name="_Toc374805075"/>
       <w:r>
         <w:t>3.2.2 Operational Until Exited</w:t>
       </w:r>
-      <w:bookmarkEnd w:id="23"/>
+      <w:bookmarkEnd w:id="22"/>
     </w:p>
     <w:p/>
     <w:p>
@@ -12838,21 +12777,21 @@
       <w:pPr>
         <w:pStyle w:val="Heading2"/>
       </w:pPr>
-      <w:bookmarkStart w:id="24" w:name="_Toc374805076"/>
+      <w:bookmarkStart w:id="23" w:name="_Toc374805076"/>
       <w:r>
         <w:t>3.3 RequestHandler Requirements</w:t>
       </w:r>
-      <w:bookmarkEnd w:id="24"/>
+      <w:bookmarkEnd w:id="23"/>
     </w:p>
     <w:p>
       <w:pPr>
         <w:pStyle w:val="Heading3"/>
       </w:pPr>
-      <w:bookmarkStart w:id="25" w:name="_Toc374805077"/>
+      <w:bookmarkStart w:id="24" w:name="_Toc374805077"/>
       <w:r>
         <w:t>3.3.1 Returns Page to User</w:t>
       </w:r>
-      <w:bookmarkEnd w:id="25"/>
+      <w:bookmarkEnd w:id="24"/>
     </w:p>
     <w:p/>
     <w:p>
@@ -12879,11 +12818,11 @@
       <w:pPr>
         <w:pStyle w:val="Heading3"/>
       </w:pPr>
-      <w:bookmarkStart w:id="26" w:name="_Toc374805078"/>
+      <w:bookmarkStart w:id="25" w:name="_Toc374805078"/>
       <w:r>
         <w:t>3.3.2 Queries the Cacher</w:t>
       </w:r>
-      <w:bookmarkEnd w:id="26"/>
+      <w:bookmarkEnd w:id="25"/>
     </w:p>
     <w:p/>
     <w:p>
@@ -12909,11 +12848,11 @@
       <w:pPr>
         <w:pStyle w:val="Heading3"/>
       </w:pPr>
-      <w:bookmarkStart w:id="27" w:name="_Toc374805079"/>
+      <w:bookmarkStart w:id="26" w:name="_Toc374805079"/>
       <w:r>
         <w:t>3.3.3 Reads Files on Cacher Fault</w:t>
       </w:r>
-      <w:bookmarkEnd w:id="27"/>
+      <w:bookmarkEnd w:id="26"/>
     </w:p>
     <w:p/>
     <w:p>
@@ -12936,11 +12875,11 @@
       <w:pPr>
         <w:pStyle w:val="Heading3"/>
       </w:pPr>
-      <w:bookmarkStart w:id="28" w:name="_Toc374805080"/>
+      <w:bookmarkStart w:id="27" w:name="_Toc374805080"/>
       <w:r>
         <w:t>3.3.4 Provides Files to Cacher on Successful Fault</w:t>
       </w:r>
-      <w:bookmarkEnd w:id="28"/>
+      <w:bookmarkEnd w:id="27"/>
     </w:p>
     <w:p>
       <w:pPr>
@@ -12983,15 +12922,7 @@
         </w:tabs>
       </w:pPr>
       <w:r>
-        <w:t xml:space="preserve">FAIL: The request fails to complete, cannot be made, </w:t>
-      </w:r>
-      <w:proofErr w:type="gramStart"/>
-      <w:r>
-        <w:t>produces</w:t>
-      </w:r>
-      <w:proofErr w:type="gramEnd"/>
-      <w:r>
-        <w:t xml:space="preserve"> errors or unexpected results.  The requested page is not passed to the Cacher.</w:t>
+        <w:t>FAIL: The request fails to complete, cannot be made, produces errors or unexpected results.  The requested page is not passed to the Cacher.</w:t>
       </w:r>
       <w:r>
         <w:tab/>
@@ -13001,24 +12932,24 @@
       <w:pPr>
         <w:pStyle w:val="Heading2"/>
       </w:pPr>
-      <w:bookmarkStart w:id="29" w:name="_Toc374805081"/>
+      <w:bookmarkStart w:id="28" w:name="_Toc374805081"/>
       <w:r>
         <w:t>3.4 Cacher Requirements</w:t>
       </w:r>
-      <w:bookmarkEnd w:id="29"/>
+      <w:bookmarkEnd w:id="28"/>
     </w:p>
     <w:p>
       <w:pPr>
         <w:pStyle w:val="Heading3"/>
       </w:pPr>
-      <w:bookmarkStart w:id="30" w:name="_Toc374805082"/>
+      <w:bookmarkStart w:id="29" w:name="_Toc374805082"/>
       <w:r>
         <w:t xml:space="preserve">3.4.1 </w:t>
       </w:r>
       <w:r>
         <w:t>Returns Pages From Cache</w:t>
       </w:r>
-      <w:bookmarkEnd w:id="30"/>
+      <w:bookmarkEnd w:id="29"/>
     </w:p>
     <w:p/>
     <w:p>
@@ -13042,14 +12973,14 @@
       <w:pPr>
         <w:pStyle w:val="Heading3"/>
       </w:pPr>
-      <w:bookmarkStart w:id="31" w:name="_Toc374805083"/>
+      <w:bookmarkStart w:id="30" w:name="_Toc374805083"/>
       <w:r>
         <w:t xml:space="preserve">3.4.2 </w:t>
       </w:r>
       <w:r>
         <w:t>Returns a Fault</w:t>
       </w:r>
-      <w:bookmarkEnd w:id="31"/>
+      <w:bookmarkEnd w:id="30"/>
     </w:p>
     <w:p/>
     <w:p>
@@ -13072,14 +13003,14 @@
       <w:pPr>
         <w:pStyle w:val="Heading3"/>
       </w:pPr>
-      <w:bookmarkStart w:id="32" w:name="_Toc374805084"/>
+      <w:bookmarkStart w:id="31" w:name="_Toc374805084"/>
       <w:r>
         <w:t xml:space="preserve">3.4.3 </w:t>
       </w:r>
       <w:r>
         <w:t>Utilizes a Least-Recently-Used Algorithm</w:t>
       </w:r>
-      <w:bookmarkEnd w:id="32"/>
+      <w:bookmarkEnd w:id="31"/>
     </w:p>
     <w:p/>
     <w:p>
@@ -13105,21 +13036,21 @@
       <w:pPr>
         <w:pStyle w:val="Heading2"/>
       </w:pPr>
-      <w:bookmarkStart w:id="33" w:name="_Toc374805085"/>
+      <w:bookmarkStart w:id="32" w:name="_Toc374805085"/>
       <w:r>
         <w:t>3.5 Logger Requirements</w:t>
       </w:r>
-      <w:bookmarkEnd w:id="33"/>
+      <w:bookmarkEnd w:id="32"/>
     </w:p>
     <w:p>
       <w:pPr>
         <w:pStyle w:val="Heading3"/>
       </w:pPr>
-      <w:bookmarkStart w:id="34" w:name="_Toc374805086"/>
+      <w:bookmarkStart w:id="33" w:name="_Toc374805086"/>
       <w:r>
         <w:t>3.5.1 Logs to Appropriate File</w:t>
       </w:r>
-      <w:bookmarkEnd w:id="34"/>
+      <w:bookmarkEnd w:id="33"/>
     </w:p>
     <w:p/>
     <w:p>
@@ -13145,11 +13076,11 @@
       <w:pPr>
         <w:pStyle w:val="Heading3"/>
       </w:pPr>
-      <w:bookmarkStart w:id="35" w:name="_Toc374805087"/>
+      <w:bookmarkStart w:id="34" w:name="_Toc374805087"/>
       <w:r>
         <w:t>3.5.2 Logs Debug Statements</w:t>
       </w:r>
-      <w:bookmarkEnd w:id="35"/>
+      <w:bookmarkEnd w:id="34"/>
     </w:p>
     <w:p/>
     <w:p>
@@ -13173,11 +13104,11 @@
       <w:pPr>
         <w:pStyle w:val="Heading3"/>
       </w:pPr>
-      <w:bookmarkStart w:id="36" w:name="_Toc374805088"/>
+      <w:bookmarkStart w:id="35" w:name="_Toc374805088"/>
       <w:r>
         <w:t>3.5.3 Suppress Debug Statements</w:t>
       </w:r>
-      <w:bookmarkEnd w:id="36"/>
+      <w:bookmarkEnd w:id="35"/>
       <w:r>
         <w:t xml:space="preserve"> </w:t>
       </w:r>
@@ -13185,15 +13116,7 @@
     <w:p/>
     <w:p>
       <w:r>
-        <w:t xml:space="preserve">The Logger shall suppress debugging statements when not operating in debug mode.  These statements are provided by functional components as appropriate.  This </w:t>
-      </w:r>
-      <w:proofErr w:type="gramStart"/>
-      <w:r>
-        <w:t>requirements</w:t>
-      </w:r>
-      <w:proofErr w:type="gramEnd"/>
-      <w:r>
-        <w:t xml:space="preserve"> assumes that debugging statements have been included within the Shuttle web server.</w:t>
+        <w:t>The Logger shall suppress debugging statements when not operating in debug mode.  These statements are provided by functional components as appropriate.  This requirements assumes that debugging statements have been included within the Shuttle web server.</w:t>
       </w:r>
     </w:p>
     <w:p/>
@@ -13211,7 +13134,7 @@
       <w:pPr>
         <w:pStyle w:val="Heading1"/>
       </w:pPr>
-      <w:bookmarkStart w:id="37" w:name="_Toc374805089"/>
+      <w:bookmarkStart w:id="36" w:name="_Toc374805089"/>
       <w:r>
         <w:lastRenderedPageBreak/>
         <w:t>4</w:t>
@@ -13219,19 +13142,46 @@
       <w:r>
         <w:t xml:space="preserve"> User’s Guide</w:t>
       </w:r>
-      <w:bookmarkEnd w:id="37"/>
+      <w:bookmarkEnd w:id="36"/>
     </w:p>
     <w:p>
       <w:pPr>
         <w:pStyle w:val="Heading2"/>
       </w:pPr>
-      <w:bookmarkStart w:id="38" w:name="_Toc374805090"/>
+      <w:bookmarkStart w:id="37" w:name="_Toc374805090"/>
       <w:r>
         <w:t>4.</w:t>
       </w:r>
       <w:r>
         <w:t>1 Introduction</w:t>
       </w:r>
+      <w:bookmarkEnd w:id="37"/>
+    </w:p>
+    <w:p/>
+    <w:p>
+      <w:r>
+        <w:t>NOTE: To package the Shuttle webserver with ‘mvn package’ the selenium server and webserver needs to be started at the same time with:</w:t>
+      </w:r>
+      <w:r>
+        <w:br/>
+      </w:r>
+    </w:p>
+    <w:p>
+      <w:r>
+        <w:t>java -jar selenium-server-standalone-2.37.0.jar</w:t>
+      </w:r>
+    </w:p>
+    <w:p>
+      <w:r>
+        <w:t>java -cp target/webserver-1.jar org.capstoneproject.classes.WebServer</w:t>
+      </w:r>
+    </w:p>
+    <w:p/>
+    <w:p>
+      <w:r>
+        <w:t>Then ‘mvn package’ can be run.</w:t>
+      </w:r>
+      <w:bookmarkStart w:id="38" w:name="_GoBack"/>
       <w:bookmarkEnd w:id="38"/>
     </w:p>
     <w:p>
@@ -13334,13 +13284,8 @@
       </w:r>
     </w:p>
     <w:p>
-      <w:proofErr w:type="gramStart"/>
-      <w:r>
-        <w:t>java</w:t>
-      </w:r>
-      <w:proofErr w:type="gramEnd"/>
-      <w:r>
-        <w:t xml:space="preserve"> –jar shuttle {options}</w:t>
+      <w:r>
+        <w:t>java –jar shuttle {options}</w:t>
       </w:r>
     </w:p>
     <w:p/>
@@ -13437,13 +13382,8 @@
           </w:tcPr>
           <w:p>
             <w:r>
-              <w:t>-</w:t>
-            </w:r>
-            <w:proofErr w:type="gramStart"/>
-            <w:r>
-              <w:t>c</w:t>
-            </w:r>
-            <w:proofErr w:type="gramEnd"/>
+              <w:t>-c</w:t>
+            </w:r>
           </w:p>
         </w:tc>
         <w:tc>
@@ -13464,13 +13404,9 @@
           </w:tcPr>
           <w:p>
             <w:r>
-              <w:t>-</w:t>
-            </w:r>
-            <w:proofErr w:type="gramStart"/>
-            <w:r>
-              <w:t>m</w:t>
-            </w:r>
-            <w:proofErr w:type="gramEnd"/>
+              <w:lastRenderedPageBreak/>
+              <w:t>-m</w:t>
+            </w:r>
           </w:p>
         </w:tc>
         <w:tc>
@@ -13491,13 +13427,8 @@
           </w:tcPr>
           <w:p>
             <w:r>
-              <w:t>-</w:t>
-            </w:r>
-            <w:proofErr w:type="gramStart"/>
-            <w:r>
-              <w:t>p</w:t>
-            </w:r>
-            <w:proofErr w:type="gramEnd"/>
+              <w:t>-p</w:t>
+            </w:r>
           </w:p>
         </w:tc>
         <w:tc>
@@ -13518,13 +13449,8 @@
           </w:tcPr>
           <w:p>
             <w:r>
-              <w:t>-</w:t>
-            </w:r>
-            <w:proofErr w:type="gramStart"/>
-            <w:r>
-              <w:t>l</w:t>
-            </w:r>
-            <w:proofErr w:type="gramEnd"/>
+              <w:t>-l</w:t>
+            </w:r>
           </w:p>
         </w:tc>
         <w:tc>
@@ -13556,7 +13482,6 @@
     <w:p/>
     <w:p>
       <w:r>
-        <w:lastRenderedPageBreak/>
         <w:t>To have a constant configuration used</w:t>
       </w:r>
       <w:r>
@@ -13568,43 +13493,23 @@
     </w:p>
     <w:p/>
     <w:p>
-      <w:proofErr w:type="gramStart"/>
-      <w:r>
-        <w:t>mode</w:t>
-      </w:r>
-      <w:proofErr w:type="gramEnd"/>
-      <w:r>
-        <w:t>: {debug | production (defaults to production)}</w:t>
-      </w:r>
-    </w:p>
-    <w:p>
-      <w:proofErr w:type="gramStart"/>
-      <w:r>
-        <w:t>port</w:t>
-      </w:r>
-      <w:proofErr w:type="gramEnd"/>
-      <w:r>
-        <w:t>: {port number to listen on}</w:t>
-      </w:r>
-    </w:p>
-    <w:p>
-      <w:proofErr w:type="gramStart"/>
-      <w:r>
-        <w:t>directory</w:t>
-      </w:r>
-      <w:proofErr w:type="gramEnd"/>
-      <w:r>
-        <w:t>: {top level directory to be served}</w:t>
-      </w:r>
-    </w:p>
-    <w:p>
-      <w:proofErr w:type="gramStart"/>
-      <w:r>
-        <w:t>log</w:t>
-      </w:r>
-      <w:proofErr w:type="gramEnd"/>
-      <w:r>
-        <w:t>_file: {file where Shuttle should log}</w:t>
+      <w:r>
+        <w:t>mode: {debug | production (defaults to production)}</w:t>
+      </w:r>
+    </w:p>
+    <w:p>
+      <w:r>
+        <w:t>port: {port number to listen on}</w:t>
+      </w:r>
+    </w:p>
+    <w:p>
+      <w:r>
+        <w:t>directory: {top level directory to be served}</w:t>
+      </w:r>
+    </w:p>
+    <w:p>
+      <w:r>
+        <w:t>log_file: {file where Shuttle should log}</w:t>
       </w:r>
     </w:p>
     <w:p/>
@@ -13615,33 +13520,18 @@
     </w:p>
     <w:p/>
     <w:p>
-      <w:proofErr w:type="gramStart"/>
-      <w:r>
-        <w:t>mode</w:t>
-      </w:r>
-      <w:proofErr w:type="gramEnd"/>
-      <w:r>
-        <w:t>: debug</w:t>
-      </w:r>
-    </w:p>
-    <w:p>
-      <w:proofErr w:type="gramStart"/>
-      <w:r>
-        <w:t>port</w:t>
-      </w:r>
-      <w:proofErr w:type="gramEnd"/>
-      <w:r>
-        <w:t>: 80</w:t>
-      </w:r>
-    </w:p>
-    <w:p>
-      <w:proofErr w:type="gramStart"/>
-      <w:r>
-        <w:t>log</w:t>
-      </w:r>
-      <w:proofErr w:type="gramEnd"/>
-      <w:r>
-        <w:t>_file: /var/log/shuttle.log</w:t>
+      <w:r>
+        <w:t>mode: debug</w:t>
+      </w:r>
+    </w:p>
+    <w:p>
+      <w:r>
+        <w:t>port: 80</w:t>
+      </w:r>
+    </w:p>
+    <w:p>
+      <w:r>
+        <w:t>log_file: /var/log/shuttle.log</w:t>
       </w:r>
     </w:p>
     <w:p/>
@@ -13658,13 +13548,8 @@
     </w:p>
     <w:p/>
     <w:p>
-      <w:proofErr w:type="gramStart"/>
-      <w:r>
-        <w:t>java</w:t>
-      </w:r>
-      <w:proofErr w:type="gramEnd"/>
-      <w:r>
-        <w:t xml:space="preserve"> -cp target/webserver-1.jar org.capstoneproject.classes.WebServer</w:t>
+      <w:r>
+        <w:t>java -cp target/webserver-1.jar org.capstoneproject.classes.WebServer</w:t>
       </w:r>
       <w:r>
         <w:t>/etc/shuttle.config</w:t>
@@ -13678,13 +13563,8 @@
     </w:p>
     <w:p/>
     <w:p>
-      <w:proofErr w:type="gramStart"/>
-      <w:r>
-        <w:t>java</w:t>
-      </w:r>
-      <w:proofErr w:type="gramEnd"/>
-      <w:r>
-        <w:t xml:space="preserve"> -cp target/webserver-1.jar org.capstoneproject.classes.WebServer</w:t>
+      <w:r>
+        <w:t>java -cp target/webserver-1.jar org.capstoneproject.classes.WebServer</w:t>
       </w:r>
     </w:p>
     <w:p/>
@@ -13704,13 +13584,8 @@
       </w:r>
     </w:p>
     <w:p>
-      <w:proofErr w:type="gramStart"/>
-      <w:r>
-        <w:t>java</w:t>
-      </w:r>
-      <w:proofErr w:type="gramEnd"/>
-      <w:r>
-        <w:t xml:space="preserve"> -cp target/webserver-1.jar org.capstoneproject.classes.WebServer</w:t>
+      <w:r>
+        <w:t>java -cp target/webserver-1.jar org.capstoneproject.classes.WebServer</w:t>
       </w:r>
       <w:r>
         <w:t xml:space="preserve"> –m production –p 80 –d /var/www/html –l /var/log/shuttle.log</w:t>
@@ -13725,6 +13600,7 @@
     <w:p/>
     <w:p>
       <w:r>
+        <w:lastRenderedPageBreak/>
         <w:t>To compile the Shuttle webserver from source use Maven by running:</w:t>
       </w:r>
       <w:r>
@@ -13732,13 +13608,8 @@
       </w:r>
     </w:p>
     <w:p>
-      <w:proofErr w:type="gramStart"/>
-      <w:r>
-        <w:t>mvn</w:t>
-      </w:r>
-      <w:proofErr w:type="gramEnd"/>
-      <w:r>
-        <w:t xml:space="preserve"> package</w:t>
+      <w:r>
+        <w:t>mvn package</w:t>
       </w:r>
     </w:p>
     <w:p/>
@@ -13948,15 +13819,7 @@
         <w:t xml:space="preserve"> </w:t>
       </w:r>
       <w:r>
-        <w:t xml:space="preserve">and Shuttle returns a </w:t>
-      </w:r>
-      <w:proofErr w:type="gramStart"/>
-      <w:r>
-        <w:t>200 status</w:t>
-      </w:r>
-      <w:proofErr w:type="gramEnd"/>
-      <w:r>
-        <w:t xml:space="preserve"> code.</w:t>
+        <w:t>and Shuttle returns a 200 status code.</w:t>
       </w:r>
     </w:p>
     <w:p/>
@@ -14139,43 +14002,19 @@
     <w:p>
       <w:r>
         <w:tab/>
-        <w:t xml:space="preserve"># </w:t>
-      </w:r>
-      <w:proofErr w:type="gramStart"/>
-      <w:r>
-        <w:t>of</w:t>
-      </w:r>
-      <w:proofErr w:type="gramEnd"/>
-      <w:r>
-        <w:t xml:space="preserve"> Pages Requested: </w:t>
+        <w:t xml:space="preserve"># of Pages Requested: </w:t>
       </w:r>
     </w:p>
     <w:p>
       <w:r>
         <w:tab/>
-        <w:t xml:space="preserve"># </w:t>
-      </w:r>
-      <w:proofErr w:type="gramStart"/>
-      <w:r>
-        <w:t>of</w:t>
-      </w:r>
-      <w:proofErr w:type="gramEnd"/>
-      <w:r>
-        <w:t xml:space="preserve"> Pages Returned:</w:t>
+        <w:t># of Pages Returned:</w:t>
       </w:r>
     </w:p>
     <w:p>
       <w:r>
         <w:tab/>
-        <w:t xml:space="preserve"># </w:t>
-      </w:r>
-      <w:proofErr w:type="gramStart"/>
-      <w:r>
-        <w:t>of</w:t>
-      </w:r>
-      <w:proofErr w:type="gramEnd"/>
-      <w:r>
-        <w:t xml:space="preserve"> Failures:</w:t>
+        <w:t># of Failures:</w:t>
       </w:r>
     </w:p>
     <w:p>
@@ -14231,13 +14070,8 @@
     </w:p>
     <w:p/>
     <w:p>
-      <w:proofErr w:type="gramStart"/>
-      <w:r>
-        <w:t>nohup</w:t>
-      </w:r>
-      <w:proofErr w:type="gramEnd"/>
-      <w:r>
-        <w:t xml:space="preserve"> java –jar shuttle</w:t>
+      <w:r>
+        <w:t>nohup java –jar shuttle</w:t>
       </w:r>
       <w:r>
         <w:t xml:space="preserve"> –</w:t>
@@ -14579,14 +14413,9 @@
         <w:t>5</w:t>
       </w:r>
       <w:r>
-        <w:t xml:space="preserve">.5.2 Test Case 2 – Cacher Returns a Fault when Data doesn’t </w:t>
-      </w:r>
-      <w:proofErr w:type="gramStart"/>
-      <w:r>
-        <w:t>Exist</w:t>
+        <w:t>.5.2 Test Case 2 – Cacher Returns a Fault when Data doesn’t Exist</w:t>
       </w:r>
       <w:bookmarkEnd w:id="59"/>
-      <w:proofErr w:type="gramEnd"/>
     </w:p>
     <w:p/>
     <w:p>
@@ -14807,16 +14636,11 @@
         <w:pStyle w:val="Heading3"/>
       </w:pPr>
       <w:bookmarkStart w:id="66" w:name="_Toc374805118"/>
-      <w:proofErr w:type="gramStart"/>
       <w:r>
         <w:t>5</w:t>
       </w:r>
       <w:r>
-        <w:t>.7.1  Language</w:t>
-      </w:r>
-      <w:proofErr w:type="gramEnd"/>
-      <w:r>
-        <w:t xml:space="preserve"> and Dependencies</w:t>
+        <w:t>.7.1  Language and Dependencies</w:t>
       </w:r>
       <w:bookmarkEnd w:id="66"/>
       <w:r>
@@ -14886,15 +14710,7 @@
         <w:t>n</w:t>
       </w:r>
       <w:r>
-        <w:t xml:space="preserve">umber of directories to be used, </w:t>
-      </w:r>
-      <w:proofErr w:type="gramStart"/>
-      <w:r>
-        <w:t>the</w:t>
-      </w:r>
-      <w:proofErr w:type="gramEnd"/>
-      <w:r>
-        <w:t xml:space="preserve"> </w:t>
+        <w:t xml:space="preserve">umber of directories to be used, the </w:t>
       </w:r>
       <w:r>
         <w:t>top-level</w:t>
@@ -14908,11 +14724,9 @@
       <w:r>
         <w:t>The script will then iterate</w:t>
       </w:r>
-      <w:proofErr w:type="gramStart"/>
       <w:r>
         <w:t>,</w:t>
       </w:r>
-      <w:proofErr w:type="gramEnd"/>
       <w:r>
         <w:t xml:space="preserve"> creating a sample document that will be filled with a random number of paragraphs and links. The links will be filled with page links to pages that already exist.</w:t>
       </w:r>
@@ -14960,53 +14774,24 @@
     </w:p>
     <w:p/>
     <w:p>
-      <w:proofErr w:type="gramStart"/>
-      <w:r>
-        <w:t>ruby</w:t>
-      </w:r>
-      <w:proofErr w:type="gramEnd"/>
-      <w:r>
-        <w:t xml:space="preserve"> site_generator.rb –p 1500 –d 50 –s /var/www/html</w:t>
-      </w:r>
-    </w:p>
-    <w:p/>
-    <w:p>
-      <w:r>
-        <w:t>-</w:t>
-      </w:r>
-      <w:proofErr w:type="gramStart"/>
-      <w:r>
-        <w:t>p</w:t>
-      </w:r>
-      <w:proofErr w:type="gramEnd"/>
-      <w:r>
-        <w:t xml:space="preserve"> : the option for setting the number of pages to be generated</w:t>
-      </w:r>
-    </w:p>
-    <w:p>
-      <w:r>
-        <w:t>-</w:t>
-      </w:r>
-      <w:proofErr w:type="gramStart"/>
-      <w:r>
-        <w:t>d</w:t>
-      </w:r>
-      <w:proofErr w:type="gramEnd"/>
-      <w:r>
-        <w:t xml:space="preserve"> : the  option for setting the number of directories to be created</w:t>
-      </w:r>
-    </w:p>
-    <w:p>
-      <w:r>
-        <w:t>-</w:t>
-      </w:r>
-      <w:proofErr w:type="gramStart"/>
-      <w:r>
-        <w:t>s</w:t>
-      </w:r>
-      <w:proofErr w:type="gramEnd"/>
-      <w:r>
-        <w:t xml:space="preserve"> : the starting directory (top level directory)</w:t>
+      <w:r>
+        <w:t>ruby site_generator.rb –p 1500 –d 50 –s /var/www/html</w:t>
+      </w:r>
+    </w:p>
+    <w:p/>
+    <w:p>
+      <w:r>
+        <w:t>-p : the option for setting the number of pages to be generated</w:t>
+      </w:r>
+    </w:p>
+    <w:p>
+      <w:r>
+        <w:t>-d : the  option for setting the number of directories to be created</w:t>
+      </w:r>
+    </w:p>
+    <w:p>
+      <w:r>
+        <w:t>-s : the starting directory (top level directory)</w:t>
       </w:r>
     </w:p>
     <w:p/>
@@ -15678,11 +15463,9 @@
             <w:tcW w:w="2952" w:type="dxa"/>
           </w:tcPr>
           <w:p>
-            <w:proofErr w:type="gramStart"/>
             <w:r>
               <w:t>logger</w:t>
             </w:r>
-            <w:proofErr w:type="gramEnd"/>
           </w:p>
         </w:tc>
         <w:tc>
@@ -15701,15 +15484,7 @@
           </w:tcPr>
           <w:p>
             <w:r>
-              <w:t xml:space="preserve">A static instance of the Logger component to be passed to other objects and </w:t>
-            </w:r>
-            <w:proofErr w:type="gramStart"/>
-            <w:r>
-              <w:t>be</w:t>
-            </w:r>
-            <w:proofErr w:type="gramEnd"/>
-            <w:r>
-              <w:t xml:space="preserve"> used by all objects.</w:t>
+              <w:t>A static instance of the Logger component to be passed to other objects and be used by all objects.</w:t>
             </w:r>
           </w:p>
         </w:tc>
@@ -15720,11 +15495,9 @@
             <w:tcW w:w="2952" w:type="dxa"/>
           </w:tcPr>
           <w:p>
-            <w:proofErr w:type="gramStart"/>
             <w:r>
               <w:t>cacher</w:t>
             </w:r>
-            <w:proofErr w:type="gramEnd"/>
           </w:p>
         </w:tc>
         <w:tc>
@@ -15742,13 +15515,8 @@
             <w:tcW w:w="2952" w:type="dxa"/>
           </w:tcPr>
           <w:p>
-            <w:proofErr w:type="gramStart"/>
-            <w:r>
-              <w:t>A static instance to cache, retrieve</w:t>
-            </w:r>
-            <w:proofErr w:type="gramEnd"/>
-            <w:r>
-              <w:t>, and store resources.</w:t>
+            <w:r>
+              <w:t>A static instance to cache, retrieve, and store resources.</w:t>
             </w:r>
           </w:p>
         </w:tc>
@@ -15759,11 +15527,9 @@
             <w:tcW w:w="2952" w:type="dxa"/>
           </w:tcPr>
           <w:p>
-            <w:proofErr w:type="gramStart"/>
             <w:r>
               <w:t>socket</w:t>
             </w:r>
-            <w:proofErr w:type="gramEnd"/>
           </w:p>
         </w:tc>
         <w:tc>
@@ -15793,11 +15559,9 @@
             <w:tcW w:w="2952" w:type="dxa"/>
           </w:tcPr>
           <w:p>
-            <w:proofErr w:type="gramStart"/>
             <w:r>
               <w:t>serverSocket</w:t>
             </w:r>
-            <w:proofErr w:type="gramEnd"/>
           </w:p>
         </w:tc>
         <w:tc>
@@ -15827,11 +15591,9 @@
             <w:tcW w:w="2952" w:type="dxa"/>
           </w:tcPr>
           <w:p>
-            <w:proofErr w:type="gramStart"/>
             <w:r>
               <w:t>options</w:t>
             </w:r>
-            <w:proofErr w:type="gramEnd"/>
           </w:p>
         </w:tc>
         <w:tc>
@@ -15961,13 +15723,8 @@
             <w:tcW w:w="4428" w:type="dxa"/>
           </w:tcPr>
           <w:p>
-            <w:proofErr w:type="gramStart"/>
-            <w:r>
-              <w:t>main</w:t>
-            </w:r>
-            <w:proofErr w:type="gramEnd"/>
-            <w:r>
-              <w:t xml:space="preserve"> (String [] args)</w:t>
+            <w:r>
+              <w:t>main (String [] args)</w:t>
             </w:r>
           </w:p>
         </w:tc>
@@ -15994,13 +15751,8 @@
             <w:tcW w:w="4428" w:type="dxa"/>
           </w:tcPr>
           <w:p>
-            <w:proofErr w:type="gramStart"/>
-            <w:r>
-              <w:t>getOptions</w:t>
-            </w:r>
-            <w:proofErr w:type="gramEnd"/>
-            <w:r>
-              <w:t xml:space="preserve"> (String [] args)</w:t>
+            <w:r>
+              <w:t>getOptions (String [] args)</w:t>
             </w:r>
           </w:p>
         </w:tc>
@@ -16010,15 +15762,7 @@
           </w:tcPr>
           <w:p>
             <w:r>
-              <w:t xml:space="preserve">The method to parse </w:t>
-            </w:r>
-            <w:proofErr w:type="gramStart"/>
-            <w:r>
-              <w:t>command line options that are passed by the user and stores</w:t>
-            </w:r>
-            <w:proofErr w:type="gramEnd"/>
-            <w:r>
-              <w:t xml:space="preserve"> the values.</w:t>
+              <w:t>The method to parse command line options that are passed by the user and stores the values.</w:t>
             </w:r>
           </w:p>
         </w:tc>
@@ -16029,13 +15773,8 @@
             <w:tcW w:w="4428" w:type="dxa"/>
           </w:tcPr>
           <w:p>
-            <w:proofErr w:type="gramStart"/>
-            <w:r>
-              <w:t>listen</w:t>
-            </w:r>
-            <w:proofErr w:type="gramEnd"/>
-            <w:r>
-              <w:t xml:space="preserve"> ( )</w:t>
+            <w:r>
+              <w:t>listen ( )</w:t>
             </w:r>
           </w:p>
         </w:tc>
@@ -16056,13 +15795,8 @@
             <w:tcW w:w="4428" w:type="dxa"/>
           </w:tcPr>
           <w:p>
-            <w:proofErr w:type="gramStart"/>
-            <w:r>
-              <w:t>parseConfig</w:t>
-            </w:r>
-            <w:proofErr w:type="gramEnd"/>
-            <w:r>
-              <w:t xml:space="preserve"> (String path)</w:t>
+            <w:r>
+              <w:t>parseConfig (String path)</w:t>
             </w:r>
           </w:p>
         </w:tc>
@@ -16461,11 +16195,9 @@
             <w:tcW w:w="2952" w:type="dxa"/>
           </w:tcPr>
           <w:p>
-            <w:proofErr w:type="gramStart"/>
             <w:r>
               <w:t>logger</w:t>
             </w:r>
-            <w:proofErr w:type="gramEnd"/>
           </w:p>
         </w:tc>
         <w:tc>
@@ -16501,11 +16233,9 @@
             <w:tcW w:w="2952" w:type="dxa"/>
           </w:tcPr>
           <w:p>
-            <w:proofErr w:type="gramStart"/>
             <w:r>
               <w:t>map</w:t>
             </w:r>
-            <w:proofErr w:type="gramEnd"/>
           </w:p>
         </w:tc>
         <w:tc>
@@ -16535,11 +16265,9 @@
             <w:tcW w:w="2952" w:type="dxa"/>
           </w:tcPr>
           <w:p>
-            <w:proofErr w:type="gramStart"/>
             <w:r>
               <w:t>maxCache</w:t>
             </w:r>
-            <w:proofErr w:type="gramEnd"/>
           </w:p>
         </w:tc>
         <w:tc>
@@ -16547,11 +16275,9 @@
             <w:tcW w:w="2952" w:type="dxa"/>
           </w:tcPr>
           <w:p>
-            <w:proofErr w:type="gramStart"/>
             <w:r>
               <w:t>int</w:t>
             </w:r>
-            <w:proofErr w:type="gramEnd"/>
           </w:p>
         </w:tc>
         <w:tc>
@@ -16655,13 +16381,8 @@
             <w:tcW w:w="4312" w:type="dxa"/>
           </w:tcPr>
           <w:p>
-            <w:proofErr w:type="gramStart"/>
-            <w:r>
-              <w:t>cacheAdd</w:t>
-            </w:r>
-            <w:proofErr w:type="gramEnd"/>
-            <w:r>
-              <w:t>(String name, String content)</w:t>
+            <w:r>
+              <w:t>cacheAdd(String name, String content)</w:t>
             </w:r>
           </w:p>
         </w:tc>
@@ -16682,14 +16403,9 @@
             <w:tcW w:w="4312" w:type="dxa"/>
           </w:tcPr>
           <w:p>
-            <w:proofErr w:type="gramStart"/>
             <w:r>
               <w:lastRenderedPageBreak/>
-              <w:t>cacheRequest</w:t>
-            </w:r>
-            <w:proofErr w:type="gramEnd"/>
-            <w:r>
-              <w:t>(String name)</w:t>
+              <w:t>cacheRequest(String name)</w:t>
             </w:r>
           </w:p>
         </w:tc>
@@ -16710,13 +16426,8 @@
             <w:tcW w:w="4312" w:type="dxa"/>
           </w:tcPr>
           <w:p>
-            <w:proofErr w:type="gramStart"/>
-            <w:r>
-              <w:t>removeEldestEntry</w:t>
-            </w:r>
-            <w:proofErr w:type="gramEnd"/>
-            <w:r>
-              <w:t>(Entry&lt;A,B&gt; eldest)</w:t>
+            <w:r>
+              <w:t>removeEldestEntry(Entry&lt;A,B&gt; eldest)</w:t>
             </w:r>
           </w:p>
         </w:tc>
@@ -16767,7 +16478,6 @@
       </w:r>
     </w:p>
     <w:p>
-      <w:proofErr w:type="gramStart"/>
       <w:r>
         <w:t xml:space="preserve">The Cacher is started by the </w:t>
       </w:r>
@@ -16775,11 +16485,7 @@
         <w:t>Daemon (WebServer Class)</w:t>
       </w:r>
       <w:r>
-        <w:t xml:space="preserve"> processes</w:t>
-      </w:r>
-      <w:proofErr w:type="gramEnd"/>
-      <w:r>
-        <w:t xml:space="preserve">.  The </w:t>
+        <w:t xml:space="preserve"> processes.  The </w:t>
       </w:r>
       <w:r>
         <w:t>Daemon (WebServer Class)</w:t>
@@ -16810,15 +16516,7 @@
     </w:p>
     <w:p>
       <w:r>
-        <w:t xml:space="preserve">The Cacher receives incoming connections from the RequestHandler.  The RequestHandler calls upon the Cacher to request an object stored in cache.  </w:t>
-      </w:r>
-      <w:proofErr w:type="gramStart"/>
-      <w:r>
-        <w:t>This is achieved by calling upon the cacheRequest method and supplying the name of the object requested</w:t>
-      </w:r>
-      <w:proofErr w:type="gramEnd"/>
-      <w:r>
-        <w:t>.  If the name requested correlates to a key contained within the cache, the Cacher shall return the value for the key/name match. This represents a successful Cacher Hit. If the name requested cannot be matched to a key contained within the cache, the Cacher will return a null value to the RequestHandler, signifying that the object is not contained within the cache. This response represents a Cacher Miss.</w:t>
+        <w:t>The Cacher receives incoming connections from the RequestHandler.  The RequestHandler calls upon the Cacher to request an object stored in cache.  This is achieved by calling upon the cacheRequest method and supplying the name of the object requested.  If the name requested correlates to a key contained within the cache, the Cacher shall return the value for the key/name match. This represents a successful Cacher Hit. If the name requested cannot be matched to a key contained within the cache, the Cacher will return a null value to the RequestHandler, signifying that the object is not contained within the cache. This response represents a Cacher Miss.</w:t>
       </w:r>
     </w:p>
     <w:p/>
@@ -16883,15 +16581,7 @@
         <w:t>interface</w:t>
       </w:r>
       <w:r>
-        <w:t xml:space="preserve"> and override the </w:t>
-      </w:r>
-      <w:proofErr w:type="gramStart"/>
-      <w:r>
-        <w:t>run(</w:t>
-      </w:r>
-      <w:proofErr w:type="gramEnd"/>
-      <w:r>
-        <w:t>) method. To make the design more effective and modular, some of the original functionalities of the RequestHandler class have been extracted to the Request and Response Classes. These classes are used to encapsulate information usually associated wi</w:t>
+        <w:t xml:space="preserve"> and override the run() method. To make the design more effective and modular, some of the original functionalities of the RequestHandler class have been extracted to the Request and Response Classes. These classes are used to encapsulate information usually associated wi</w:t>
       </w:r>
       <w:r>
         <w:t xml:space="preserve">th user requests, and server </w:t>
@@ -17101,11 +16791,9 @@
             <w:tcW w:w="2952" w:type="dxa"/>
           </w:tcPr>
           <w:p>
-            <w:proofErr w:type="gramStart"/>
             <w:r>
               <w:t>logger</w:t>
             </w:r>
-            <w:proofErr w:type="gramEnd"/>
           </w:p>
         </w:tc>
         <w:tc>
@@ -17339,13 +17027,8 @@
             <w:tcW w:w="4312" w:type="dxa"/>
           </w:tcPr>
           <w:p>
-            <w:proofErr w:type="gramStart"/>
-            <w:r>
-              <w:t>handleRequest</w:t>
-            </w:r>
-            <w:proofErr w:type="gramEnd"/>
-            <w:r>
-              <w:t>()</w:t>
+            <w:r>
+              <w:t>handleRequest()</w:t>
             </w:r>
           </w:p>
         </w:tc>
@@ -17358,15 +17041,7 @@
               <w:t xml:space="preserve">The method </w:t>
             </w:r>
             <w:r>
-              <w:t xml:space="preserve">used to handle user requests. It parses the request, </w:t>
-            </w:r>
-            <w:proofErr w:type="gramStart"/>
-            <w:r>
-              <w:t>then</w:t>
-            </w:r>
-            <w:proofErr w:type="gramEnd"/>
-            <w:r>
-              <w:t xml:space="preserve"> takes actions depending on the status of the request which is indicated by an error code.</w:t>
+              <w:t>used to handle user requests. It parses the request, then takes actions depending on the status of the request which is indicated by an error code.</w:t>
             </w:r>
           </w:p>
         </w:tc>
@@ -17377,13 +17052,8 @@
             <w:tcW w:w="4312" w:type="dxa"/>
           </w:tcPr>
           <w:p>
-            <w:proofErr w:type="gramStart"/>
-            <w:r>
-              <w:t>parseRequest</w:t>
-            </w:r>
-            <w:proofErr w:type="gramEnd"/>
-            <w:r>
-              <w:t>(Request rqst)</w:t>
+            <w:r>
+              <w:t>parseRequest(Request rqst)</w:t>
             </w:r>
           </w:p>
         </w:tc>
@@ -17404,13 +17074,8 @@
             <w:tcW w:w="4312" w:type="dxa"/>
           </w:tcPr>
           <w:p>
-            <w:proofErr w:type="gramStart"/>
-            <w:r>
-              <w:t>sendResponse</w:t>
-            </w:r>
-            <w:proofErr w:type="gramEnd"/>
-            <w:r>
-              <w:t>(byte[] resp)</w:t>
+            <w:r>
+              <w:t>sendResponse(byte[] resp)</w:t>
             </w:r>
           </w:p>
         </w:tc>
@@ -17441,14 +17106,9 @@
             <w:tcW w:w="4312" w:type="dxa"/>
           </w:tcPr>
           <w:p>
-            <w:proofErr w:type="gramStart"/>
             <w:r>
               <w:lastRenderedPageBreak/>
-              <w:t>getContentType</w:t>
-            </w:r>
-            <w:proofErr w:type="gramEnd"/>
-            <w:r>
-              <w:t>(String cnt)</w:t>
+              <w:t>getContentType(String cnt)</w:t>
             </w:r>
           </w:p>
         </w:tc>
@@ -17493,7 +17153,6 @@
       </w:r>
     </w:p>
     <w:p>
-      <w:proofErr w:type="gramStart"/>
       <w:r>
         <w:t>The RequestHandler is</w:t>
       </w:r>
@@ -17506,7 +17165,6 @@
       <w:r>
         <w:t xml:space="preserve"> process</w:t>
       </w:r>
-      <w:proofErr w:type="gramEnd"/>
       <w:r>
         <w:t xml:space="preserve">.  The </w:t>
       </w:r>
@@ -17560,15 +17218,7 @@
         <w:t>Daemon (WebServer Class)</w:t>
       </w:r>
       <w:r>
-        <w:t xml:space="preserve"> process will also be required to call the </w:t>
-      </w:r>
-      <w:proofErr w:type="gramStart"/>
-      <w:r>
-        <w:t>start(</w:t>
-      </w:r>
-      <w:proofErr w:type="gramEnd"/>
-      <w:r>
-        <w:t>) method on each RequestHandler instance created in order for the Thread to run to completion.</w:t>
+        <w:t xml:space="preserve"> process will also be required to call the start() method on each RequestHandler instance created in order for the Thread to run to completion.</w:t>
       </w:r>
     </w:p>
     <w:p/>
@@ -17635,29 +17285,13 @@
     <w:p/>
     <w:p>
       <w:r>
-        <w:t xml:space="preserve">The Logger needs to handle concurrent log requests, without bottlenecking the other components.  To accomplish this, the Logger is derived from a static super </w:t>
-      </w:r>
-      <w:proofErr w:type="gramStart"/>
-      <w:r>
-        <w:t>class which</w:t>
-      </w:r>
-      <w:proofErr w:type="gramEnd"/>
-      <w:r>
-        <w:t xml:space="preserve"> actually records data to file.  A Logger subclass records data concurrently into temporary data structures before waiting in line to record to file.  This wait is independent of the subcomponents of Shuttle that use Logger.</w:t>
-      </w:r>
-    </w:p>
-    <w:p/>
-    <w:p>
-      <w:r>
-        <w:t xml:space="preserve">The super </w:t>
-      </w:r>
-      <w:proofErr w:type="gramStart"/>
-      <w:r>
-        <w:t>class will periodically, and prior to close, sort</w:t>
-      </w:r>
-      <w:proofErr w:type="gramEnd"/>
-      <w:r>
-        <w:t xml:space="preserve"> the log file in order to maintain a chronological record in spite of race conditions.</w:t>
+        <w:t>The Logger needs to handle concurrent log requests, without bottlenecking the other components.  To accomplish this, the Logger is derived from a static super class which actually records data to file.  A Logger subclass records data concurrently into temporary data structures before waiting in line to record to file.  This wait is independent of the subcomponents of Shuttle that use Logger.</w:t>
+      </w:r>
+    </w:p>
+    <w:p/>
+    <w:p>
+      <w:r>
+        <w:t>The super class will periodically, and prior to close, sort the log file in order to maintain a chronological record in spite of race conditions.</w:t>
       </w:r>
     </w:p>
     <w:p/>
@@ -17927,23 +17561,7 @@
                                 <w:sz w:val="20"/>
                                 <w:szCs w:val="20"/>
                               </w:rPr>
-                              <w:t>+</w:t>
-                            </w:r>
-                            <w:proofErr w:type="gramStart"/>
-                            <w:r>
-                              <w:rPr>
-                                <w:sz w:val="20"/>
-                                <w:szCs w:val="20"/>
-                              </w:rPr>
-                              <w:t>Logger(</w:t>
-                            </w:r>
-                            <w:proofErr w:type="gramEnd"/>
-                            <w:r>
-                              <w:rPr>
-                                <w:sz w:val="20"/>
-                                <w:szCs w:val="20"/>
-                              </w:rPr>
-                              <w:t>)</w:t>
+                              <w:t>+Logger()</w:t>
                             </w:r>
                           </w:p>
                         </w:txbxContent>
@@ -18141,11 +17759,9 @@
             <w:tcW w:w="2952" w:type="dxa"/>
           </w:tcPr>
           <w:p>
-            <w:proofErr w:type="gramStart"/>
             <w:r>
               <w:t>outStream</w:t>
             </w:r>
-            <w:proofErr w:type="gramEnd"/>
           </w:p>
         </w:tc>
         <w:tc>
@@ -18175,11 +17791,9 @@
             <w:tcW w:w="2952" w:type="dxa"/>
           </w:tcPr>
           <w:p>
-            <w:proofErr w:type="gramStart"/>
             <w:r>
               <w:t>fileName</w:t>
             </w:r>
-            <w:proofErr w:type="gramEnd"/>
           </w:p>
         </w:tc>
         <w:tc>
@@ -18209,11 +17823,9 @@
             <w:tcW w:w="2952" w:type="dxa"/>
           </w:tcPr>
           <w:p>
-            <w:proofErr w:type="gramStart"/>
             <w:r>
               <w:t>fileContentHolder</w:t>
             </w:r>
-            <w:proofErr w:type="gramEnd"/>
           </w:p>
         </w:tc>
         <w:tc>
@@ -18221,13 +17833,8 @@
             <w:tcW w:w="2952" w:type="dxa"/>
           </w:tcPr>
           <w:p>
-            <w:proofErr w:type="gramStart"/>
-            <w:r>
-              <w:t>String[</w:t>
-            </w:r>
-            <w:proofErr w:type="gramEnd"/>
-            <w:r>
-              <w:t>]</w:t>
+            <w:r>
+              <w:t>String[]</w:t>
             </w:r>
           </w:p>
         </w:tc>
@@ -18237,15 +17844,7 @@
           </w:tcPr>
           <w:p>
             <w:r>
-              <w:t xml:space="preserve">An array that holds each </w:t>
-            </w:r>
-            <w:proofErr w:type="gramStart"/>
-            <w:r>
-              <w:t>log</w:t>
-            </w:r>
-            <w:proofErr w:type="gramEnd"/>
-            <w:r>
-              <w:t xml:space="preserve"> entry, or line,</w:t>
+              <w:t>An array that holds each log entry, or line,</w:t>
             </w:r>
             <w:r>
               <w:t xml:space="preserve"> for file sorting purposes.</w:t>
@@ -18359,13 +17958,8 @@
             <w:tcW w:w="4312" w:type="dxa"/>
           </w:tcPr>
           <w:p>
-            <w:proofErr w:type="gramStart"/>
-            <w:r>
-              <w:t>sortFile</w:t>
-            </w:r>
-            <w:proofErr w:type="gramEnd"/>
-            <w:r>
-              <w:t>()</w:t>
+            <w:r>
+              <w:t>sortFile()</w:t>
             </w:r>
           </w:p>
         </w:tc>
@@ -18464,11 +18058,9 @@
             <w:tcW w:w="2952" w:type="dxa"/>
           </w:tcPr>
           <w:p>
-            <w:proofErr w:type="gramStart"/>
             <w:r>
               <w:t>toWrite</w:t>
             </w:r>
-            <w:proofErr w:type="gramEnd"/>
           </w:p>
         </w:tc>
         <w:tc>
@@ -18476,13 +18068,8 @@
             <w:tcW w:w="2952" w:type="dxa"/>
           </w:tcPr>
           <w:p>
-            <w:proofErr w:type="gramStart"/>
-            <w:r>
-              <w:t>String[</w:t>
-            </w:r>
-            <w:proofErr w:type="gramEnd"/>
-            <w:r>
-              <w:t>]</w:t>
+            <w:r>
+              <w:t>String[]</w:t>
             </w:r>
           </w:p>
         </w:tc>
@@ -18492,15 +18079,7 @@
           </w:tcPr>
           <w:p>
             <w:r>
-              <w:t xml:space="preserve">Records log information line by line to be passed to </w:t>
-            </w:r>
-            <w:proofErr w:type="gramStart"/>
-            <w:r>
-              <w:t>writeToFile(</w:t>
-            </w:r>
-            <w:proofErr w:type="gramEnd"/>
-            <w:r>
-              <w:t>String[]) method.</w:t>
+              <w:t>Records log information line by line to be passed to writeToFile(String[]) method.</w:t>
             </w:r>
           </w:p>
         </w:tc>
@@ -18511,11 +18090,9 @@
             <w:tcW w:w="2952" w:type="dxa"/>
           </w:tcPr>
           <w:p>
-            <w:proofErr w:type="gramStart"/>
             <w:r>
               <w:t>timer</w:t>
             </w:r>
-            <w:proofErr w:type="gramEnd"/>
           </w:p>
         </w:tc>
         <w:tc>
@@ -18523,11 +18100,9 @@
             <w:tcW w:w="2952" w:type="dxa"/>
           </w:tcPr>
           <w:p>
-            <w:proofErr w:type="gramStart"/>
             <w:r>
               <w:t>long</w:t>
             </w:r>
-            <w:proofErr w:type="gramEnd"/>
           </w:p>
         </w:tc>
         <w:tc>
@@ -18603,13 +18178,8 @@
             <w:tcW w:w="4312" w:type="dxa"/>
           </w:tcPr>
           <w:p>
-            <w:proofErr w:type="gramStart"/>
-            <w:r>
-              <w:t>Logger(</w:t>
-            </w:r>
-            <w:proofErr w:type="gramEnd"/>
-            <w:r>
-              <w:t>)</w:t>
+            <w:r>
+              <w:t>Logger()</w:t>
             </w:r>
           </w:p>
         </w:tc>
@@ -18630,13 +18200,8 @@
             <w:tcW w:w="4312" w:type="dxa"/>
           </w:tcPr>
           <w:p>
-            <w:proofErr w:type="gramStart"/>
-            <w:r>
-              <w:t>log</w:t>
-            </w:r>
-            <w:proofErr w:type="gramEnd"/>
-            <w:r>
-              <w:t>(string level, string subcomponent, string entry)</w:t>
+            <w:r>
+              <w:t>log(string level, string subcomponent, string entry)</w:t>
             </w:r>
           </w:p>
         </w:tc>
@@ -18657,13 +18222,8 @@
             <w:tcW w:w="4312" w:type="dxa"/>
           </w:tcPr>
           <w:p>
-            <w:proofErr w:type="gramStart"/>
-            <w:r>
-              <w:t>close</w:t>
-            </w:r>
-            <w:proofErr w:type="gramEnd"/>
-            <w:r>
-              <w:t>()</w:t>
+            <w:r>
+              <w:t>close()</w:t>
             </w:r>
           </w:p>
         </w:tc>
@@ -18715,15 +18275,7 @@
         <w:t xml:space="preserve">The </w:t>
       </w:r>
       <w:r>
-        <w:t xml:space="preserve">MasterLogger is first initialized by the </w:t>
-      </w:r>
-      <w:proofErr w:type="gramStart"/>
-      <w:r>
-        <w:t>main(</w:t>
-      </w:r>
-      <w:proofErr w:type="gramEnd"/>
-      <w:r>
-        <w:t xml:space="preserve">) method in the </w:t>
+        <w:t xml:space="preserve">MasterLogger is first initialized by the main() method in the </w:t>
       </w:r>
       <w:r>
         <w:t>Daemon (WebServer Class)</w:t>
@@ -18761,29 +18313,13 @@
     <w:p>
       <w:r>
         <w:lastRenderedPageBreak/>
-        <w:t xml:space="preserve">The Logger then logs data with each </w:t>
-      </w:r>
-      <w:proofErr w:type="gramStart"/>
-      <w:r>
-        <w:t>log(</w:t>
-      </w:r>
-      <w:proofErr w:type="gramEnd"/>
-      <w:r>
-        <w:t>) method called for each instance.  Each instance is its own thread, so it can log data without bottlenecking other processes.</w:t>
-      </w:r>
-    </w:p>
-    <w:p/>
-    <w:p>
-      <w:r>
-        <w:t xml:space="preserve">When the subcomponent thread shuts down, it should call the </w:t>
-      </w:r>
-      <w:proofErr w:type="gramStart"/>
-      <w:r>
-        <w:t>close(</w:t>
-      </w:r>
-      <w:proofErr w:type="gramEnd"/>
-      <w:r>
-        <w:t>) method on its Logger instance.  This tells the Logger to start waiting in line to write its data to the log file.</w:t>
+        <w:t>The Logger then logs data with each log() method called for each instance.  Each instance is its own thread, so it can log data without bottlenecking other processes.</w:t>
+      </w:r>
+    </w:p>
+    <w:p/>
+    <w:p>
+      <w:r>
+        <w:t>When the subcomponent thread shuts down, it should call the close() method on its Logger instance.  This tells the Logger to start waiting in line to write its data to the log file.</w:t>
       </w:r>
     </w:p>
     <w:p/>
@@ -19130,15 +18666,7 @@
     <w:p/>
     <w:p>
       <w:r>
-        <w:t xml:space="preserve">With the majority of </w:t>
-      </w:r>
-      <w:proofErr w:type="gramStart"/>
-      <w:r>
-        <w:t>the codebase</w:t>
-      </w:r>
-      <w:proofErr w:type="gramEnd"/>
-      <w:r>
-        <w:t xml:space="preserve"> </w:t>
+        <w:t xml:space="preserve">With the majority of the codebase </w:t>
       </w:r>
       <w:r>
         <w:t>having been</w:t>
@@ -20701,42 +20229,10 @@
         <w:t xml:space="preserve">A Cacher package was created to allow for ease of portability and allow for additional classes to be included, should follow-on requirements dictate such. A Cacher class was also created to house the cacher in its entirety.  A default constructor was created for use by the controlling </w:t>
       </w:r>
       <w:r>
-        <w:t>Daemon (WebServer Class</w:t>
-      </w:r>
-      <w:proofErr w:type="gramStart"/>
-      <w:r>
-        <w:t>)</w:t>
-      </w:r>
-      <w:r>
-        <w:t xml:space="preserve"> which</w:t>
-      </w:r>
-      <w:proofErr w:type="gramEnd"/>
-      <w:r>
-        <w:t xml:space="preserve"> specifies the size of the cache. Additionally, two methods were implemented for interaction with the RequestHandler</w:t>
-      </w:r>
-      <w:proofErr w:type="gramStart"/>
-      <w:r>
-        <w:t>;</w:t>
-      </w:r>
-      <w:proofErr w:type="gramEnd"/>
-      <w:r>
-        <w:t xml:space="preserve"> cacheRequest and cacheAdd.  The cacheRequest </w:t>
-      </w:r>
-      <w:proofErr w:type="gramStart"/>
-      <w:r>
-        <w:t>method call</w:t>
-      </w:r>
-      <w:proofErr w:type="gramEnd"/>
-      <w:r>
-        <w:t xml:space="preserve"> returns the value in a key/value pair if the requested page was found to be contained within the cache.  If a match cannot be made, the method call was developed to return a null array.  Each of these responses </w:t>
-      </w:r>
-      <w:proofErr w:type="gramStart"/>
-      <w:r>
-        <w:t>are</w:t>
-      </w:r>
-      <w:proofErr w:type="gramEnd"/>
-      <w:r>
-        <w:t xml:space="preserve"> intended for handling by the RequestHandler.  The cacheAdd method adds a key/value element to the synchronized LinkedHashMap.</w:t>
+        <w:t>Daemon (WebServer Class)</w:t>
+      </w:r>
+      <w:r>
+        <w:t xml:space="preserve"> which specifies the size of the cache. Additionally, two methods were implemented for interaction with the RequestHandler; cacheRequest and cacheAdd.  The cacheRequest method call returns the value in a key/value pair if the requested page was found to be contained within the cache.  If a match cannot be made, the method call was developed to return a null array.  Each of these responses are intended for handling by the RequestHandler.  The cacheAdd method adds a key/value element to the synchronized LinkedHashMap.</w:t>
       </w:r>
     </w:p>
     <w:p/>
@@ -21051,15 +20547,7 @@
     <w:p/>
     <w:p>
       <w:r>
-        <w:t xml:space="preserve">During Phase I of the Shuttle Web Server Project Plan, initial implementations of the Cacher class utilized an array of String values within the LinkedHashMap.  Following initial group testing and review, it was found that better performance and I/O could be achieved if </w:t>
-      </w:r>
-      <w:proofErr w:type="gramStart"/>
-      <w:r>
-        <w:t>byte[</w:t>
-      </w:r>
-      <w:proofErr w:type="gramEnd"/>
-      <w:r>
-        <w:t>] array values were utilized.  This change was implemented during Phase I and slated for additional unit testing.</w:t>
+        <w:t>During Phase I of the Shuttle Web Server Project Plan, initial implementations of the Cacher class utilized an array of String values within the LinkedHashMap.  Following initial group testing and review, it was found that better performance and I/O could be achieved if byte[] array values were utilized.  This change was implemented during Phase I and slated for additional unit testing.</w:t>
       </w:r>
     </w:p>
     <w:p/>
@@ -21448,15 +20936,7 @@
         <w:t xml:space="preserve">Currently the RequestHandler class has most of the necessary </w:t>
       </w:r>
       <w:r>
-        <w:t xml:space="preserve">functionalities required. However, more work needs to be done to refactor the code, and thoroughly test the Class, as the algorithm in the </w:t>
-      </w:r>
-      <w:proofErr w:type="gramStart"/>
-      <w:r>
-        <w:t>parseRequest(</w:t>
-      </w:r>
-      <w:proofErr w:type="gramEnd"/>
-      <w:r>
-        <w:t>) method does not appear to be very convincing.</w:t>
+        <w:t>functionalities required. However, more work needs to be done to refactor the code, and thoroughly test the Class, as the algorithm in the parseRequest() method does not appear to be very convincing.</w:t>
       </w:r>
       <w:r>
         <w:t xml:space="preserve"> Another area that needs to be addressed relates to the default page displayed to users if they do not specify one. For instance</w:t>
@@ -21792,26 +21272,13 @@
     <w:p/>
     <w:p>
       <w:r>
-        <w:t xml:space="preserve">The core Logger development has been split between </w:t>
-      </w:r>
-      <w:proofErr w:type="gramStart"/>
-      <w:r>
-        <w:t>Phase</w:t>
-      </w:r>
-      <w:proofErr w:type="gramEnd"/>
-      <w:r>
-        <w:t xml:space="preserve"> I and Phase II. Phase II will introduce more features to the Logger. These features include the ability to handle file selection by the call component. </w:t>
-      </w:r>
-    </w:p>
-    <w:p/>
-    <w:p>
-      <w:proofErr w:type="gramStart"/>
-      <w:r>
-        <w:t>Phase</w:t>
-      </w:r>
-      <w:proofErr w:type="gramEnd"/>
-      <w:r>
-        <w:t xml:space="preserve"> II development will also support the sort functionality. This is required to ensure that all log lines are representing according to their chronological order that could be skewed due to the concurrent nature.</w:t>
+        <w:t xml:space="preserve">The core Logger development has been split between Phase I and Phase II. Phase II will introduce more features to the Logger. These features include the ability to handle file selection by the call component. </w:t>
+      </w:r>
+    </w:p>
+    <w:p/>
+    <w:p>
+      <w:r>
+        <w:t>Phase II development will also support the sort functionality. This is required to ensure that all log lines are representing according to their chronological order that could be skewed due to the concurrent nature.</w:t>
       </w:r>
     </w:p>
     <w:p/>
@@ -23714,13 +23181,8 @@
       </w:r>
       <w:r>
         <w:br/>
-        <w:t>key</w:t>
-      </w:r>
-      <w:proofErr w:type="gramStart"/>
-      <w:r>
-        <w:t>:value</w:t>
-      </w:r>
-      <w:proofErr w:type="gramEnd"/>
+        <w:t>key:value</w:t>
+      </w:r>
     </w:p>
     <w:p/>
     <w:p>
@@ -23807,15 +23269,7 @@
         <w:t xml:space="preserve"> was unit testing.  To facilitate this level of testing, the JUnit 4 framework was utilized to compile unit tests.  For the Cacher, it was important to test the two available methods </w:t>
       </w:r>
       <w:r>
-        <w:t>within the class</w:t>
-      </w:r>
-      <w:proofErr w:type="gramStart"/>
-      <w:r>
-        <w:t>;</w:t>
-      </w:r>
-      <w:proofErr w:type="gramEnd"/>
-      <w:r>
-        <w:t xml:space="preserve"> cacheAdd and cacheRequest.  To test the cacheAdd method, it needed to be combined with the cache Request because the response to the assertation cannot be void. For this reason, unit testing included a unit test with expected pass results for a known object, as well as a test for expected fail results for an object known to be missing from cache.  To date, all JUnit testing has concluded with passing results.</w:t>
+        <w:t>within the class; cacheAdd and cacheRequest.  To test the cacheAdd method, it needed to be combined with the cache Request because the response to the assertation cannot be void. For this reason, unit testing included a unit test with expected pass results for a known object, as well as a test for expected fail results for an object known to be missing from cache.  To date, all JUnit testing has concluded with passing results.</w:t>
       </w:r>
     </w:p>
     <w:p/>
@@ -24184,26 +23638,13 @@
     <w:p/>
     <w:p>
       <w:r>
-        <w:t xml:space="preserve">The bulk of the code written for the RequestHandler during phase II dealt with Unit Testing. The Unit Testing is performed using </w:t>
-      </w:r>
-      <w:proofErr w:type="gramStart"/>
-      <w:r>
-        <w:t>Selenium which</w:t>
-      </w:r>
-      <w:proofErr w:type="gramEnd"/>
-      <w:r>
-        <w:t xml:space="preserve"> is browser automation software that facilitates the testing of web-based software. It does this by allowing the user to automatically interact with the web by opening a web browser, click on links, fetch content, etc… In order to run the tests, both the Selenium server and the shuttle Server need to be running as a pre-requisite.</w:t>
-      </w:r>
-    </w:p>
-    <w:p/>
-    <w:p>
-      <w:proofErr w:type="gramStart"/>
-      <w:r>
-        <w:t>The tests are implemented by opening the web browser and fetching a web page several times, and comparing the duration (in milliseconds) of the fetch times</w:t>
-      </w:r>
-      <w:proofErr w:type="gramEnd"/>
-      <w:r>
-        <w:t>. Since file operations are time-consuming, web page retrievals from the cache are expected to take much less time than web page retrievals using file Input/Output.</w:t>
+        <w:t>The bulk of the code written for the RequestHandler during phase II dealt with Unit Testing. The Unit Testing is performed using Selenium which is browser automation software that facilitates the testing of web-based software. It does this by allowing the user to automatically interact with the web by opening a web browser, click on links, fetch content, etc… In order to run the tests, both the Selenium server and the shuttle Server need to be running as a pre-requisite.</w:t>
+      </w:r>
+    </w:p>
+    <w:p/>
+    <w:p>
+      <w:r>
+        <w:t>The tests are implemented by opening the web browser and fetching a web page several times, and comparing the duration (in milliseconds) of the fetch times. Since file operations are time-consuming, web page retrievals from the cache are expected to take much less time than web page retrievals using file Input/Output.</w:t>
       </w:r>
     </w:p>
     <w:p/>
@@ -24477,13 +23918,8 @@
     </w:p>
     <w:p/>
     <w:p>
-      <w:proofErr w:type="gramStart"/>
-      <w:r>
-        <w:t>The various classes associated with RequestHandler functionalities (most notably the RequestHandler class) have been refactored by removing redundant or unnecessary code</w:t>
-      </w:r>
-      <w:proofErr w:type="gramEnd"/>
-      <w:r>
-        <w:t>.</w:t>
+      <w:r>
+        <w:t>The various classes associated with RequestHandler functionalities (most notably the RequestHandler class) have been refactored by removing redundant or unnecessary code.</w:t>
       </w:r>
     </w:p>
     <w:p/>
@@ -24501,15 +23937,7 @@
     <w:p/>
     <w:p>
       <w:r>
-        <w:t xml:space="preserve">The </w:t>
-      </w:r>
-      <w:proofErr w:type="gramStart"/>
-      <w:r>
-        <w:t>parseRequest(</w:t>
-      </w:r>
-      <w:proofErr w:type="gramEnd"/>
-      <w:r>
-        <w:t>) method in the RequestHandler class has been modified to not address the scenario where the user omits the name of the page in the URL, until a better solution is found.</w:t>
+        <w:t>The parseRequest() method in the RequestHandler class has been modified to not address the scenario where the user omits the name of the page in the URL, until a better solution is found.</w:t>
       </w:r>
     </w:p>
     <w:p/>
@@ -26326,15 +25754,7 @@
         <w:t>Daemon (WebServer Class)</w:t>
       </w:r>
       <w:r>
-        <w:t xml:space="preserve"> occurred. There was a missed </w:t>
-      </w:r>
-      <w:proofErr w:type="gramStart"/>
-      <w:r>
-        <w:t>close(</w:t>
-      </w:r>
-      <w:proofErr w:type="gramEnd"/>
-      <w:r>
-        <w:t xml:space="preserve">) statement which initiates the command to the MasterLogger to write the log statements to disk. </w:t>
+        <w:t xml:space="preserve"> occurred. There was a missed close() statement which initiates the command to the MasterLogger to write the log statements to disk. </w:t>
       </w:r>
     </w:p>
     <w:p>
@@ -26687,15 +26107,7 @@
       </w:r>
       <w:r>
         <w:tab/>
-        <w:t xml:space="preserve">Phase III for the Cacher brought about additional unit testing and integration testing within the Shuttle web server.  The Cacher has been fully integrated within Shuttle.  Initial unit testing was successful during Phase II of the </w:t>
-      </w:r>
-      <w:proofErr w:type="gramStart"/>
-      <w:r>
-        <w:t>project,</w:t>
-      </w:r>
-      <w:proofErr w:type="gramEnd"/>
-      <w:r>
-        <w:t xml:space="preserve"> however, follow-on unit testing showed room for improvement.  Phase III also validated </w:t>
+        <w:t xml:space="preserve">Phase III for the Cacher brought about additional unit testing and integration testing within the Shuttle web server.  The Cacher has been fully integrated within Shuttle.  Initial unit testing was successful during Phase II of the project, however, follow-on unit testing showed room for improvement.  Phase III also validated </w:t>
       </w:r>
       <w:r>
         <w:lastRenderedPageBreak/>
@@ -27023,15 +26435,7 @@
         <w:t>Since the RequestHandler met the requirements set forth in the beginning of the project, it did not require many changes during Phase 3.</w:t>
       </w:r>
       <w:r>
-        <w:t xml:space="preserve"> Most of the changes made during phase three involved integrating the various components of the application, and ensuring that they are interacting properly. For instance, the RequestHandler </w:t>
-      </w:r>
-      <w:proofErr w:type="gramStart"/>
-      <w:r>
-        <w:t>class was modified to switch from using a Stub for the Logger class to an actual Thread-safe and secure</w:t>
-      </w:r>
-      <w:proofErr w:type="gramEnd"/>
-      <w:r>
-        <w:t xml:space="preserve"> implementation.</w:t>
+        <w:t xml:space="preserve"> Most of the changes made during phase three involved integrating the various components of the application, and ensuring that they are interacting properly. For instance, the RequestHandler class was modified to switch from using a Stub for the Logger class to an actual Thread-safe and secure implementation.</w:t>
       </w:r>
     </w:p>
     <w:p>
@@ -27719,47 +27123,7 @@
           <w:szCs w:val="20"/>
         </w:rPr>
         <w:tab/>
-        <w:t xml:space="preserve">MasterLogger contains static </w:t>
-      </w:r>
-      <w:proofErr w:type="gramStart"/>
-      <w:r>
-        <w:rPr>
-          <w:rFonts w:ascii="Courier New" w:hAnsi="Courier New" w:cs="Courier New"/>
-          <w:color w:val="000000"/>
-          <w:sz w:val="20"/>
-          <w:szCs w:val="20"/>
-        </w:rPr>
-        <w:t>variables which</w:t>
-      </w:r>
-      <w:proofErr w:type="gramEnd"/>
-      <w:r>
-        <w:rPr>
-          <w:rFonts w:ascii="Courier New" w:hAnsi="Courier New" w:cs="Courier New"/>
-          <w:color w:val="000000"/>
-          <w:sz w:val="20"/>
-          <w:szCs w:val="20"/>
-        </w:rPr>
-        <w:t xml:space="preserve"> manage file operations.  Any </w:t>
-      </w:r>
-      <w:proofErr w:type="gramStart"/>
-      <w:r>
-        <w:rPr>
-          <w:rFonts w:ascii="Courier New" w:hAnsi="Courier New" w:cs="Courier New"/>
-          <w:color w:val="000000"/>
-          <w:sz w:val="20"/>
-          <w:szCs w:val="20"/>
-        </w:rPr>
-        <w:t>program using</w:t>
-      </w:r>
-      <w:proofErr w:type="gramEnd"/>
-      <w:r>
-        <w:rPr>
-          <w:rFonts w:ascii="Courier New" w:hAnsi="Courier New" w:cs="Courier New"/>
-          <w:color w:val="000000"/>
-          <w:sz w:val="20"/>
-          <w:szCs w:val="20"/>
-        </w:rPr>
-        <w:t xml:space="preserve"> logger must build a MasterLogger object in order to initialize these static variables, to include giving the </w:t>
+        <w:t xml:space="preserve">MasterLogger contains static variables which manage file operations.  Any program using logger must build a MasterLogger object in order to initialize these static variables, to include giving the </w:t>
       </w:r>
       <w:r>
         <w:rPr>
@@ -27769,27 +27133,7 @@
           <w:szCs w:val="20"/>
         </w:rPr>
         <w:lastRenderedPageBreak/>
-        <w:t xml:space="preserve">desired file name for the output file.  MasterLogger sorts the data in the file continuously as </w:t>
-      </w:r>
-      <w:proofErr w:type="gramStart"/>
-      <w:r>
-        <w:rPr>
-          <w:rFonts w:ascii="Courier New" w:hAnsi="Courier New" w:cs="Courier New"/>
-          <w:color w:val="000000"/>
-          <w:sz w:val="20"/>
-          <w:szCs w:val="20"/>
-        </w:rPr>
-        <w:t>it is accessed by child objects</w:t>
-      </w:r>
-      <w:proofErr w:type="gramEnd"/>
-      <w:r>
-        <w:rPr>
-          <w:rFonts w:ascii="Courier New" w:hAnsi="Courier New" w:cs="Courier New"/>
-          <w:color w:val="000000"/>
-          <w:sz w:val="20"/>
-          <w:szCs w:val="20"/>
-        </w:rPr>
-        <w:t>.</w:t>
+        <w:t>desired file name for the output file.  MasterLogger sorts the data in the file continuously as it is accessed by child objects.</w:t>
       </w:r>
     </w:p>
     <w:p>
@@ -27891,19 +27235,8 @@
           <w:sz w:val="20"/>
           <w:szCs w:val="20"/>
         </w:rPr>
-        <w:t xml:space="preserve"> = new </w:t>
-      </w:r>
-      <w:proofErr w:type="gramStart"/>
-      <w:r>
-        <w:rPr>
-          <w:rFonts w:ascii="Courier New" w:hAnsi="Courier New" w:cs="Courier New"/>
-          <w:color w:val="000000"/>
-          <w:sz w:val="20"/>
-          <w:szCs w:val="20"/>
-        </w:rPr>
-        <w:t>MasterLogger(</w:t>
-      </w:r>
-      <w:proofErr w:type="gramEnd"/>
+        <w:t xml:space="preserve"> = new MasterLogger(</w:t>
+      </w:r>
       <w:r>
         <w:rPr>
           <w:rFonts w:ascii="Courier New" w:hAnsi="Courier New" w:cs="Courier New"/>
@@ -27984,27 +27317,7 @@
           <w:sz w:val="20"/>
           <w:szCs w:val="20"/>
         </w:rPr>
-        <w:t xml:space="preserve"> = new </w:t>
-      </w:r>
-      <w:proofErr w:type="gramStart"/>
-      <w:r>
-        <w:rPr>
-          <w:rFonts w:ascii="Courier New" w:hAnsi="Courier New" w:cs="Courier New"/>
-          <w:color w:val="000000"/>
-          <w:sz w:val="20"/>
-          <w:szCs w:val="20"/>
-        </w:rPr>
-        <w:t>Logger(</w:t>
-      </w:r>
-      <w:proofErr w:type="gramEnd"/>
-      <w:r>
-        <w:rPr>
-          <w:rFonts w:ascii="Courier New" w:hAnsi="Courier New" w:cs="Courier New"/>
-          <w:color w:val="000000"/>
-          <w:sz w:val="20"/>
-          <w:szCs w:val="20"/>
-        </w:rPr>
-        <w:t>);</w:t>
+        <w:t xml:space="preserve"> = new Logger();</w:t>
       </w:r>
     </w:p>
     <w:p>
@@ -28029,27 +27342,7 @@
           <w:sz w:val="20"/>
           <w:szCs w:val="20"/>
         </w:rPr>
-        <w:t xml:space="preserve">In order to log an entry, the </w:t>
-      </w:r>
-      <w:proofErr w:type="gramStart"/>
-      <w:r>
-        <w:rPr>
-          <w:rFonts w:ascii="Courier New" w:hAnsi="Courier New" w:cs="Courier New"/>
-          <w:color w:val="000000"/>
-          <w:sz w:val="20"/>
-          <w:szCs w:val="20"/>
-        </w:rPr>
-        <w:t>log(</w:t>
-      </w:r>
-      <w:proofErr w:type="gramEnd"/>
-      <w:r>
-        <w:rPr>
-          <w:rFonts w:ascii="Courier New" w:hAnsi="Courier New" w:cs="Courier New"/>
-          <w:color w:val="000000"/>
-          <w:sz w:val="20"/>
-          <w:szCs w:val="20"/>
-        </w:rPr>
-        <w:t>) method must be used. It must be passed three String objects: the debug status, the name of the sub component using the logger, and the log entry text.</w:t>
+        <w:t>In order to log an entry, the log() method must be used. It must be passed three String objects: the debug status, the name of the sub component using the logger, and the log entry text.</w:t>
       </w:r>
     </w:p>
     <w:p>
@@ -28061,7 +27354,6 @@
           <w:szCs w:val="20"/>
         </w:rPr>
       </w:pPr>
-      <w:proofErr w:type="gramStart"/>
       <w:r>
         <w:rPr>
           <w:rFonts w:ascii="Courier New" w:hAnsi="Courier New" w:cs="Courier New"/>
@@ -28079,17 +27371,7 @@
           <w:sz w:val="20"/>
           <w:szCs w:val="20"/>
         </w:rPr>
-        <w:t>.log</w:t>
-      </w:r>
-      <w:proofErr w:type="gramEnd"/>
-      <w:r>
-        <w:rPr>
-          <w:rFonts w:ascii="Courier New" w:hAnsi="Courier New" w:cs="Courier New"/>
-          <w:color w:val="000000"/>
-          <w:sz w:val="20"/>
-          <w:szCs w:val="20"/>
-        </w:rPr>
-        <w:t>(</w:t>
+        <w:t>.log(</w:t>
       </w:r>
       <w:r>
         <w:rPr>
@@ -28189,7 +27471,6 @@
           <w:szCs w:val="20"/>
         </w:rPr>
       </w:pPr>
-      <w:proofErr w:type="gramStart"/>
       <w:r>
         <w:rPr>
           <w:rFonts w:ascii="Courier New" w:hAnsi="Courier New" w:cs="Courier New"/>
@@ -28207,17 +27488,7 @@
           <w:sz w:val="20"/>
           <w:szCs w:val="20"/>
         </w:rPr>
-        <w:t>.close</w:t>
-      </w:r>
-      <w:proofErr w:type="gramEnd"/>
-      <w:r>
-        <w:rPr>
-          <w:rFonts w:ascii="Courier New" w:hAnsi="Courier New" w:cs="Courier New"/>
-          <w:color w:val="000000"/>
-          <w:sz w:val="20"/>
-          <w:szCs w:val="20"/>
-        </w:rPr>
-        <w:t>();</w:t>
+        <w:t>.close();</w:t>
       </w:r>
     </w:p>
     <w:p>
@@ -28318,27 +27589,7 @@
           <w:sz w:val="20"/>
           <w:szCs w:val="20"/>
         </w:rPr>
-        <w:t>YYYYMMDD_</w:t>
-      </w:r>
-      <w:proofErr w:type="gramStart"/>
-      <w:r>
-        <w:rPr>
-          <w:rFonts w:ascii="Courier New" w:hAnsi="Courier New" w:cs="Courier New"/>
-          <w:color w:val="000000"/>
-          <w:sz w:val="20"/>
-          <w:szCs w:val="20"/>
-        </w:rPr>
-        <w:t>HHMMSS :</w:t>
-      </w:r>
-      <w:proofErr w:type="gramEnd"/>
-      <w:r>
-        <w:rPr>
-          <w:rFonts w:ascii="Courier New" w:hAnsi="Courier New" w:cs="Courier New"/>
-          <w:color w:val="000000"/>
-          <w:sz w:val="20"/>
-          <w:szCs w:val="20"/>
-        </w:rPr>
-        <w:t xml:space="preserve"> </w:t>
+        <w:t xml:space="preserve">YYYYMMDD_HHMMSS : </w:t>
       </w:r>
       <w:r>
         <w:rPr>
@@ -28412,27 +27663,7 @@
           <w:sz w:val="20"/>
           <w:szCs w:val="20"/>
         </w:rPr>
-        <w:t>YYYYMMDD_</w:t>
-      </w:r>
-      <w:proofErr w:type="gramStart"/>
-      <w:r>
-        <w:rPr>
-          <w:rFonts w:ascii="Courier New" w:hAnsi="Courier New" w:cs="Courier New"/>
-          <w:color w:val="000000"/>
-          <w:sz w:val="20"/>
-          <w:szCs w:val="20"/>
-        </w:rPr>
-        <w:t>HHMMSS :</w:t>
-      </w:r>
-      <w:proofErr w:type="gramEnd"/>
-      <w:r>
-        <w:rPr>
-          <w:rFonts w:ascii="Courier New" w:hAnsi="Courier New" w:cs="Courier New"/>
-          <w:color w:val="000000"/>
-          <w:sz w:val="20"/>
-          <w:szCs w:val="20"/>
-        </w:rPr>
-        <w:t xml:space="preserve"> </w:t>
+        <w:t xml:space="preserve">YYYYMMDD_HHMMSS : </w:t>
       </w:r>
       <w:r>
         <w:rPr>
@@ -28527,27 +27758,7 @@
           <w:sz w:val="20"/>
           <w:szCs w:val="20"/>
         </w:rPr>
-        <w:t>20131130_</w:t>
-      </w:r>
-      <w:proofErr w:type="gramStart"/>
-      <w:r>
-        <w:rPr>
-          <w:rFonts w:ascii="Courier New" w:hAnsi="Courier New" w:cs="Courier New"/>
-          <w:color w:val="000000"/>
-          <w:sz w:val="20"/>
-          <w:szCs w:val="20"/>
-        </w:rPr>
-        <w:t>175746 :</w:t>
-      </w:r>
-      <w:proofErr w:type="gramEnd"/>
-      <w:r>
-        <w:rPr>
-          <w:rFonts w:ascii="Courier New" w:hAnsi="Courier New" w:cs="Courier New"/>
-          <w:color w:val="000000"/>
-          <w:sz w:val="20"/>
-          <w:szCs w:val="20"/>
-        </w:rPr>
-        <w:t xml:space="preserve"> requestHandler : Request Made By 12345</w:t>
+        <w:t>20131130_175746 : requestHandler : Request Made By 12345</w:t>
       </w:r>
     </w:p>
     <w:p/>
@@ -28578,27 +27789,7 @@
           <w:sz w:val="20"/>
           <w:szCs w:val="20"/>
         </w:rPr>
-        <w:t>20131130_</w:t>
-      </w:r>
-      <w:proofErr w:type="gramStart"/>
-      <w:r>
-        <w:rPr>
-          <w:rFonts w:ascii="Courier New" w:hAnsi="Courier New" w:cs="Courier New"/>
-          <w:color w:val="000000"/>
-          <w:sz w:val="20"/>
-          <w:szCs w:val="20"/>
-        </w:rPr>
-        <w:t>175746 :</w:t>
-      </w:r>
-      <w:proofErr w:type="gramEnd"/>
-      <w:r>
-        <w:rPr>
-          <w:rFonts w:ascii="Courier New" w:hAnsi="Courier New" w:cs="Courier New"/>
-          <w:color w:val="000000"/>
-          <w:sz w:val="20"/>
-          <w:szCs w:val="20"/>
-        </w:rPr>
-        <w:t xml:space="preserve"> testLog : 6part1 - [Debug Status - Test ]</w:t>
+        <w:t>20131130_175746 : testLog : 6part1 - [Debug Status - Test ]</w:t>
       </w:r>
       <w:r>
         <w:rPr>
@@ -28975,15 +28166,7 @@
     <w:p/>
     <w:p>
       <w:r>
-        <w:t xml:space="preserve">With the volume test a number of requests is put in and then the application begins making requests to the server. Our server was tested with 1000 requests </w:t>
-      </w:r>
-      <w:proofErr w:type="gramStart"/>
-      <w:r>
-        <w:t>for each iteration</w:t>
-      </w:r>
-      <w:proofErr w:type="gramEnd"/>
-      <w:r>
-        <w:t>. The requests are made and the final time it takes for the server to respond recorded. These results are shown in the test results sections.</w:t>
+        <w:t>With the volume test a number of requests is put in and then the application begins making requests to the server. Our server was tested with 1000 requests for each iteration. The requests are made and the final time it takes for the server to respond recorded. These results are shown in the test results sections.</w:t>
       </w:r>
     </w:p>
     <w:p/>
@@ -28996,13 +28179,8 @@
       </w:r>
     </w:p>
     <w:p>
-      <w:proofErr w:type="gramStart"/>
-      <w:r>
-        <w:t>mvn</w:t>
-      </w:r>
-      <w:proofErr w:type="gramEnd"/>
-      <w:r>
-        <w:t xml:space="preserve"> package</w:t>
+      <w:r>
+        <w:t>mvn package</w:t>
       </w:r>
     </w:p>
     <w:p>
@@ -29385,15 +28563,7 @@
     <w:p/>
     <w:p>
       <w:r>
-        <w:t xml:space="preserve">Running the above command will generate a website consisting of 1000 pages across 5 directories in the /tmp/site directory. </w:t>
-      </w:r>
-      <w:proofErr w:type="gramStart"/>
-      <w:r>
-        <w:t>A</w:t>
-      </w:r>
-      <w:proofErr w:type="gramEnd"/>
-      <w:r>
-        <w:t xml:space="preserve"> index page with links to every page created is generated in placed at the top level of the directory as well.</w:t>
+        <w:t>Running the above command will generate a website consisting of 1000 pages across 5 directories in the /tmp/site directory. A index page with links to every page created is generated in placed at the top level of the directory as well.</w:t>
       </w:r>
     </w:p>
     <w:p/>
@@ -30021,7 +29191,7 @@
         <w:rStyle w:val="PageNumber"/>
         <w:noProof/>
       </w:rPr>
-      <w:t>12</w:t>
+      <w:t>18</w:t>
     </w:r>
     <w:r>
       <w:rPr>
@@ -32230,7 +31400,7 @@
 </file>
 
 <file path=customXml/itemProps1.xml><?xml version="1.0" encoding="utf-8"?>
-<ds:datastoreItem xmlns:ds="http://schemas.openxmlformats.org/officeDocument/2006/customXml" ds:itemID="{76B52ED1-EA6D-C349-A7D4-3684ED1F67E8}">
+<ds:datastoreItem xmlns:ds="http://schemas.openxmlformats.org/officeDocument/2006/customXml" ds:itemID="{FF47A6E5-88B0-CA49-8841-A0B420EA1E12}">
   <ds:schemaRefs>
     <ds:schemaRef ds:uri="http://schemas.openxmlformats.org/officeDocument/2006/bibliography"/>
   </ds:schemaRefs>

</xml_diff>